<commit_message>
seo integration in word doc
</commit_message>
<xml_diff>
--- a/doc/How U.S. College Students Use AI in 2025 A Quantitative Snapshot.docx
+++ b/doc/How U.S. College Students Use AI in 2025 A Quantitative Snapshot.docx
@@ -543,6 +543,262 @@
           <w:sz w:val="24"/>
           <w:szCs w:val="24"/>
         </w:rPr>
+        <w:t>___________________________________________________</w:t>
+      </w:r>
+      <w:r>
+        <w:rPr>
+          <w:rFonts w:ascii="Times New Roman" w:hAnsi="Times New Roman" w:cs="Times New Roman"/>
+          <w:sz w:val="24"/>
+          <w:szCs w:val="24"/>
+        </w:rPr>
+        <w:t>6</w:t>
+      </w:r>
+    </w:p>
+    <w:p>
+      <w:pPr>
+        <w:spacing w:after="0" w:line="276" w:lineRule="auto"/>
+        <w:rPr>
+          <w:rFonts w:ascii="Times New Roman" w:hAnsi="Times New Roman" w:cs="Times New Roman"/>
+          <w:sz w:val="24"/>
+          <w:szCs w:val="24"/>
+        </w:rPr>
+      </w:pPr>
+      <w:r>
+        <w:rPr>
+          <w:rFonts w:ascii="Times New Roman" w:hAnsi="Times New Roman" w:cs="Times New Roman"/>
+          <w:sz w:val="24"/>
+          <w:szCs w:val="24"/>
+        </w:rPr>
+        <w:t xml:space="preserve">2.4. Tools &amp; Software </w:t>
+      </w:r>
+      <w:r>
+        <w:rPr>
+          <w:rFonts w:ascii="Times New Roman" w:hAnsi="Times New Roman" w:cs="Times New Roman"/>
+          <w:sz w:val="24"/>
+          <w:szCs w:val="24"/>
+        </w:rPr>
+        <w:t>_______________________________________________________</w:t>
+      </w:r>
+      <w:r>
+        <w:rPr>
+          <w:rFonts w:ascii="Times New Roman" w:hAnsi="Times New Roman" w:cs="Times New Roman"/>
+          <w:sz w:val="24"/>
+          <w:szCs w:val="24"/>
+        </w:rPr>
+        <w:t>6</w:t>
+      </w:r>
+    </w:p>
+    <w:p>
+      <w:pPr>
+        <w:spacing w:after="0" w:line="276" w:lineRule="auto"/>
+        <w:rPr>
+          <w:rFonts w:ascii="Times New Roman" w:hAnsi="Times New Roman" w:cs="Times New Roman"/>
+          <w:sz w:val="24"/>
+          <w:szCs w:val="24"/>
+        </w:rPr>
+      </w:pPr>
+      <w:r>
+        <w:rPr>
+          <w:rFonts w:ascii="Times New Roman" w:hAnsi="Times New Roman" w:cs="Times New Roman"/>
+          <w:sz w:val="24"/>
+          <w:szCs w:val="24"/>
+        </w:rPr>
+        <w:t xml:space="preserve">2.5. Ethical Considerations </w:t>
+      </w:r>
+      <w:r>
+        <w:rPr>
+          <w:rFonts w:ascii="Times New Roman" w:hAnsi="Times New Roman" w:cs="Times New Roman"/>
+          <w:sz w:val="24"/>
+          <w:szCs w:val="24"/>
+        </w:rPr>
+        <w:t>___________________________________________________</w:t>
+      </w:r>
+      <w:r>
+        <w:rPr>
+          <w:rFonts w:ascii="Times New Roman" w:hAnsi="Times New Roman" w:cs="Times New Roman"/>
+          <w:sz w:val="24"/>
+          <w:szCs w:val="24"/>
+        </w:rPr>
+        <w:t>7</w:t>
+      </w:r>
+    </w:p>
+    <w:p>
+      <w:pPr>
+        <w:spacing w:after="0" w:line="276" w:lineRule="auto"/>
+        <w:rPr>
+          <w:rFonts w:ascii="Times New Roman" w:hAnsi="Times New Roman" w:cs="Times New Roman"/>
+          <w:sz w:val="24"/>
+          <w:szCs w:val="24"/>
+        </w:rPr>
+      </w:pPr>
+      <w:r>
+        <w:rPr>
+          <w:rFonts w:ascii="Times New Roman" w:hAnsi="Times New Roman" w:cs="Times New Roman"/>
+          <w:sz w:val="24"/>
+          <w:szCs w:val="24"/>
+        </w:rPr>
+        <w:t xml:space="preserve">AI Use in Practice: </w:t>
+      </w:r>
+      <w:proofErr w:type="spellStart"/>
+      <w:r>
+        <w:rPr>
+          <w:rFonts w:ascii="Times New Roman" w:hAnsi="Times New Roman" w:cs="Times New Roman"/>
+          <w:sz w:val="24"/>
+          <w:szCs w:val="24"/>
+        </w:rPr>
+        <w:t>StudyChat</w:t>
+      </w:r>
+      <w:proofErr w:type="spellEnd"/>
+      <w:r>
+        <w:rPr>
+          <w:rFonts w:ascii="Times New Roman" w:hAnsi="Times New Roman" w:cs="Times New Roman"/>
+          <w:sz w:val="24"/>
+          <w:szCs w:val="24"/>
+        </w:rPr>
+        <w:t xml:space="preserve"> Behavioral Analysis </w:t>
+      </w:r>
+      <w:r>
+        <w:rPr>
+          <w:rFonts w:ascii="Times New Roman" w:hAnsi="Times New Roman" w:cs="Times New Roman"/>
+          <w:sz w:val="24"/>
+          <w:szCs w:val="24"/>
+        </w:rPr>
+        <w:t>________________________________</w:t>
+      </w:r>
+      <w:r>
+        <w:rPr>
+          <w:rFonts w:ascii="Times New Roman" w:hAnsi="Times New Roman" w:cs="Times New Roman"/>
+          <w:sz w:val="24"/>
+          <w:szCs w:val="24"/>
+        </w:rPr>
+        <w:t>8</w:t>
+      </w:r>
+    </w:p>
+    <w:p>
+      <w:pPr>
+        <w:spacing w:after="0" w:line="276" w:lineRule="auto"/>
+        <w:rPr>
+          <w:rFonts w:ascii="Times New Roman" w:hAnsi="Times New Roman" w:cs="Times New Roman"/>
+          <w:sz w:val="24"/>
+          <w:szCs w:val="24"/>
+        </w:rPr>
+      </w:pPr>
+      <w:r>
+        <w:rPr>
+          <w:rFonts w:ascii="Times New Roman" w:hAnsi="Times New Roman" w:cs="Times New Roman"/>
+          <w:sz w:val="24"/>
+          <w:szCs w:val="24"/>
+        </w:rPr>
+        <w:t xml:space="preserve">3.1. Task Categories &amp; Usage Frequency </w:t>
+      </w:r>
+      <w:r>
+        <w:rPr>
+          <w:rFonts w:ascii="Times New Roman" w:hAnsi="Times New Roman" w:cs="Times New Roman"/>
+          <w:sz w:val="24"/>
+          <w:szCs w:val="24"/>
+        </w:rPr>
+        <w:t>_______________________________________</w:t>
+      </w:r>
+      <w:r>
+        <w:rPr>
+          <w:rFonts w:ascii="Times New Roman" w:hAnsi="Times New Roman" w:cs="Times New Roman"/>
+          <w:sz w:val="24"/>
+          <w:szCs w:val="24"/>
+        </w:rPr>
+        <w:t>10</w:t>
+      </w:r>
+    </w:p>
+    <w:p>
+      <w:pPr>
+        <w:spacing w:after="0" w:line="276" w:lineRule="auto"/>
+        <w:rPr>
+          <w:rFonts w:ascii="Times New Roman" w:hAnsi="Times New Roman" w:cs="Times New Roman"/>
+          <w:sz w:val="24"/>
+          <w:szCs w:val="24"/>
+        </w:rPr>
+      </w:pPr>
+      <w:r>
+        <w:rPr>
+          <w:rFonts w:ascii="Times New Roman" w:hAnsi="Times New Roman" w:cs="Times New Roman"/>
+          <w:sz w:val="24"/>
+          <w:szCs w:val="24"/>
+        </w:rPr>
+        <w:t xml:space="preserve">3.2. Weekly Usage Timeline </w:t>
+      </w:r>
+      <w:r>
+        <w:rPr>
+          <w:rFonts w:ascii="Times New Roman" w:hAnsi="Times New Roman" w:cs="Times New Roman"/>
+          <w:sz w:val="24"/>
+          <w:szCs w:val="24"/>
+        </w:rPr>
+        <w:t>_________________________________________________</w:t>
+      </w:r>
+      <w:r>
+        <w:rPr>
+          <w:rFonts w:ascii="Times New Roman" w:hAnsi="Times New Roman" w:cs="Times New Roman"/>
+          <w:sz w:val="24"/>
+          <w:szCs w:val="24"/>
+        </w:rPr>
+        <w:t>10</w:t>
+      </w:r>
+    </w:p>
+    <w:p>
+      <w:pPr>
+        <w:spacing w:after="0" w:line="276" w:lineRule="auto"/>
+        <w:rPr>
+          <w:rFonts w:ascii="Times New Roman" w:hAnsi="Times New Roman" w:cs="Times New Roman"/>
+          <w:sz w:val="24"/>
+          <w:szCs w:val="24"/>
+        </w:rPr>
+      </w:pPr>
+      <w:r>
+        <w:rPr>
+          <w:rFonts w:ascii="Times New Roman" w:hAnsi="Times New Roman" w:cs="Times New Roman"/>
+          <w:sz w:val="24"/>
+          <w:szCs w:val="24"/>
+        </w:rPr>
+        <w:t xml:space="preserve">3.3. Prompt Strategy Insights </w:t>
+      </w:r>
+      <w:r>
+        <w:rPr>
+          <w:rFonts w:ascii="Times New Roman" w:hAnsi="Times New Roman" w:cs="Times New Roman"/>
+          <w:sz w:val="24"/>
+          <w:szCs w:val="24"/>
+        </w:rPr>
+        <w:t>_________________________________________________</w:t>
+      </w:r>
+      <w:r>
+        <w:rPr>
+          <w:rFonts w:ascii="Times New Roman" w:hAnsi="Times New Roman" w:cs="Times New Roman"/>
+          <w:sz w:val="24"/>
+          <w:szCs w:val="24"/>
+        </w:rPr>
+        <w:t>10</w:t>
+      </w:r>
+    </w:p>
+    <w:p>
+      <w:pPr>
+        <w:spacing w:after="0" w:line="276" w:lineRule="auto"/>
+        <w:rPr>
+          <w:rFonts w:ascii="Times New Roman" w:hAnsi="Times New Roman" w:cs="Times New Roman"/>
+          <w:sz w:val="24"/>
+          <w:szCs w:val="24"/>
+        </w:rPr>
+      </w:pPr>
+      <w:r>
+        <w:rPr>
+          <w:rFonts w:ascii="Times New Roman" w:hAnsi="Times New Roman" w:cs="Times New Roman"/>
+          <w:sz w:val="24"/>
+          <w:szCs w:val="24"/>
+        </w:rPr>
+        <w:t xml:space="preserve">3.4. Interpretation &amp; Implications </w:t>
+      </w:r>
+      <w:r>
+        <w:rPr>
+          <w:rFonts w:ascii="Times New Roman" w:hAnsi="Times New Roman" w:cs="Times New Roman"/>
+          <w:sz w:val="24"/>
+          <w:szCs w:val="24"/>
+        </w:rPr>
         <w:t>_____________________________________________</w:t>
       </w:r>
       <w:r>
@@ -551,15 +807,7 @@
           <w:sz w:val="24"/>
           <w:szCs w:val="24"/>
         </w:rPr>
-        <w:t>______</w:t>
-      </w:r>
-      <w:r>
-        <w:rPr>
-          <w:rFonts w:ascii="Times New Roman" w:hAnsi="Times New Roman" w:cs="Times New Roman"/>
-          <w:sz w:val="24"/>
-          <w:szCs w:val="24"/>
-        </w:rPr>
-        <w:t>6</w:t>
+        <w:t>12</w:t>
       </w:r>
     </w:p>
     <w:p>
@@ -577,31 +825,7 @@
           <w:sz w:val="24"/>
           <w:szCs w:val="24"/>
         </w:rPr>
-        <w:t xml:space="preserve">2.4. Tools &amp; Software </w:t>
-      </w:r>
-      <w:r>
-        <w:rPr>
-          <w:rFonts w:ascii="Times New Roman" w:hAnsi="Times New Roman" w:cs="Times New Roman"/>
-          <w:sz w:val="24"/>
-          <w:szCs w:val="24"/>
-        </w:rPr>
-        <w:t>_____________________________________________</w:t>
-      </w:r>
-      <w:r>
-        <w:rPr>
-          <w:rFonts w:ascii="Times New Roman" w:hAnsi="Times New Roman" w:cs="Times New Roman"/>
-          <w:sz w:val="24"/>
-          <w:szCs w:val="24"/>
-        </w:rPr>
-        <w:t>__________</w:t>
-      </w:r>
-      <w:r>
-        <w:rPr>
-          <w:rFonts w:ascii="Times New Roman" w:hAnsi="Times New Roman" w:cs="Times New Roman"/>
-          <w:sz w:val="24"/>
-          <w:szCs w:val="24"/>
-        </w:rPr>
-        <w:t>6</w:t>
+        <w:t xml:space="preserve">AI Perceptions: Insights from the Student AI Survey 2023 </w:t>
       </w:r>
     </w:p>
     <w:p>
@@ -619,31 +843,23 @@
           <w:sz w:val="24"/>
           <w:szCs w:val="24"/>
         </w:rPr>
-        <w:t xml:space="preserve">2.5. Ethical Considerations </w:t>
-      </w:r>
-      <w:r>
-        <w:rPr>
-          <w:rFonts w:ascii="Times New Roman" w:hAnsi="Times New Roman" w:cs="Times New Roman"/>
-          <w:sz w:val="24"/>
-          <w:szCs w:val="24"/>
-        </w:rPr>
-        <w:t>_____________________________________________</w:t>
-      </w:r>
-      <w:r>
-        <w:rPr>
-          <w:rFonts w:ascii="Times New Roman" w:hAnsi="Times New Roman" w:cs="Times New Roman"/>
-          <w:sz w:val="24"/>
-          <w:szCs w:val="24"/>
-        </w:rPr>
-        <w:t>______</w:t>
-      </w:r>
-      <w:r>
-        <w:rPr>
-          <w:rFonts w:ascii="Times New Roman" w:hAnsi="Times New Roman" w:cs="Times New Roman"/>
-          <w:sz w:val="24"/>
-          <w:szCs w:val="24"/>
-        </w:rPr>
-        <w:t>7</w:t>
+        <w:t xml:space="preserve">4.1. AI Tool Adoption and Preferences </w:t>
+      </w:r>
+      <w:r>
+        <w:rPr>
+          <w:rFonts w:ascii="Times New Roman" w:hAnsi="Times New Roman" w:cs="Times New Roman"/>
+          <w:sz w:val="24"/>
+          <w:szCs w:val="24"/>
+        </w:rPr>
+        <w:t>_________________________________________</w:t>
+      </w:r>
+      <w:r>
+        <w:rPr>
+          <w:rFonts w:ascii="Times New Roman" w:hAnsi="Times New Roman" w:cs="Times New Roman"/>
+          <w:sz w:val="24"/>
+          <w:szCs w:val="24"/>
+        </w:rPr>
+        <w:t>12</w:t>
       </w:r>
     </w:p>
     <w:p>
@@ -661,49 +877,23 @@
           <w:sz w:val="24"/>
           <w:szCs w:val="24"/>
         </w:rPr>
-        <w:t xml:space="preserve">AI Use in Practice: </w:t>
-      </w:r>
-      <w:proofErr w:type="spellStart"/>
-      <w:r>
-        <w:rPr>
-          <w:rFonts w:ascii="Times New Roman" w:hAnsi="Times New Roman" w:cs="Times New Roman"/>
-          <w:sz w:val="24"/>
-          <w:szCs w:val="24"/>
-        </w:rPr>
-        <w:t>StudyChat</w:t>
-      </w:r>
-      <w:proofErr w:type="spellEnd"/>
-      <w:r>
-        <w:rPr>
-          <w:rFonts w:ascii="Times New Roman" w:hAnsi="Times New Roman" w:cs="Times New Roman"/>
-          <w:sz w:val="24"/>
-          <w:szCs w:val="24"/>
-        </w:rPr>
-        <w:t xml:space="preserve"> Behavioral Analysis </w:t>
-      </w:r>
-      <w:r>
-        <w:rPr>
-          <w:rFonts w:ascii="Times New Roman" w:hAnsi="Times New Roman" w:cs="Times New Roman"/>
-          <w:sz w:val="24"/>
-          <w:szCs w:val="24"/>
-        </w:rPr>
-        <w:t>_______________</w:t>
-      </w:r>
-      <w:r>
-        <w:rPr>
-          <w:rFonts w:ascii="Times New Roman" w:hAnsi="Times New Roman" w:cs="Times New Roman"/>
-          <w:sz w:val="24"/>
-          <w:szCs w:val="24"/>
-        </w:rPr>
-        <w:t>_________________</w:t>
-      </w:r>
-      <w:r>
-        <w:rPr>
-          <w:rFonts w:ascii="Times New Roman" w:hAnsi="Times New Roman" w:cs="Times New Roman"/>
-          <w:sz w:val="24"/>
-          <w:szCs w:val="24"/>
-        </w:rPr>
-        <w:t>8</w:t>
+        <w:t xml:space="preserve">4.2. Perceived Usefulness by Academic Task </w:t>
+      </w:r>
+      <w:r>
+        <w:rPr>
+          <w:rFonts w:ascii="Times New Roman" w:hAnsi="Times New Roman" w:cs="Times New Roman"/>
+          <w:sz w:val="24"/>
+          <w:szCs w:val="24"/>
+        </w:rPr>
+        <w:t>____________________________________</w:t>
+      </w:r>
+      <w:r>
+        <w:rPr>
+          <w:rFonts w:ascii="Times New Roman" w:hAnsi="Times New Roman" w:cs="Times New Roman"/>
+          <w:sz w:val="24"/>
+          <w:szCs w:val="24"/>
+        </w:rPr>
+        <w:t>13</w:t>
       </w:r>
     </w:p>
     <w:p>
@@ -721,31 +911,23 @@
           <w:sz w:val="24"/>
           <w:szCs w:val="24"/>
         </w:rPr>
-        <w:t xml:space="preserve">3.1. Task Categories &amp; Usage Frequency </w:t>
-      </w:r>
-      <w:r>
-        <w:rPr>
-          <w:rFonts w:ascii="Times New Roman" w:hAnsi="Times New Roman" w:cs="Times New Roman"/>
-          <w:sz w:val="24"/>
-          <w:szCs w:val="24"/>
-        </w:rPr>
-        <w:t>_______________</w:t>
-      </w:r>
-      <w:r>
-        <w:rPr>
-          <w:rFonts w:ascii="Times New Roman" w:hAnsi="Times New Roman" w:cs="Times New Roman"/>
-          <w:sz w:val="24"/>
-          <w:szCs w:val="24"/>
-        </w:rPr>
-        <w:t>________________________</w:t>
-      </w:r>
-      <w:r>
-        <w:rPr>
-          <w:rFonts w:ascii="Times New Roman" w:hAnsi="Times New Roman" w:cs="Times New Roman"/>
-          <w:sz w:val="24"/>
-          <w:szCs w:val="24"/>
-        </w:rPr>
-        <w:t>10</w:t>
+        <w:t xml:space="preserve">4.3. Reasons for Non-Use </w:t>
+      </w:r>
+      <w:r>
+        <w:rPr>
+          <w:rFonts w:ascii="Times New Roman" w:hAnsi="Times New Roman" w:cs="Times New Roman"/>
+          <w:sz w:val="24"/>
+          <w:szCs w:val="24"/>
+        </w:rPr>
+        <w:t>____________________________________________________</w:t>
+      </w:r>
+      <w:r>
+        <w:rPr>
+          <w:rFonts w:ascii="Times New Roman" w:hAnsi="Times New Roman" w:cs="Times New Roman"/>
+          <w:sz w:val="24"/>
+          <w:szCs w:val="24"/>
+        </w:rPr>
+        <w:t>14</w:t>
       </w:r>
     </w:p>
     <w:p>
@@ -757,37 +939,39 @@
           <w:szCs w:val="24"/>
         </w:rPr>
       </w:pPr>
-      <w:r>
-        <w:rPr>
-          <w:rFonts w:ascii="Times New Roman" w:hAnsi="Times New Roman" w:cs="Times New Roman"/>
-          <w:sz w:val="24"/>
-          <w:szCs w:val="24"/>
-        </w:rPr>
-        <w:t xml:space="preserve">3.2. Weekly Usage Timeline </w:t>
-      </w:r>
-      <w:r>
-        <w:rPr>
-          <w:rFonts w:ascii="Times New Roman" w:hAnsi="Times New Roman" w:cs="Times New Roman"/>
-          <w:sz w:val="24"/>
-          <w:szCs w:val="24"/>
-        </w:rPr>
-        <w:t>_____________________________________________</w:t>
-      </w:r>
-      <w:r>
-        <w:rPr>
-          <w:rFonts w:ascii="Times New Roman" w:hAnsi="Times New Roman" w:cs="Times New Roman"/>
-          <w:sz w:val="24"/>
-          <w:szCs w:val="24"/>
-        </w:rPr>
-        <w:t>____</w:t>
-      </w:r>
-      <w:r>
-        <w:rPr>
-          <w:rFonts w:ascii="Times New Roman" w:hAnsi="Times New Roman" w:cs="Times New Roman"/>
-          <w:sz w:val="24"/>
-          <w:szCs w:val="24"/>
-        </w:rPr>
-        <w:t>10</w:t>
+      <w:proofErr w:type="gramStart"/>
+      <w:r>
+        <w:rPr>
+          <w:rFonts w:ascii="Times New Roman" w:hAnsi="Times New Roman" w:cs="Times New Roman"/>
+          <w:sz w:val="24"/>
+          <w:szCs w:val="24"/>
+        </w:rPr>
+        <w:t>4.4. Attitudes Toward AI</w:t>
+      </w:r>
+      <w:proofErr w:type="gramEnd"/>
+      <w:r>
+        <w:rPr>
+          <w:rFonts w:ascii="Times New Roman" w:hAnsi="Times New Roman" w:cs="Times New Roman"/>
+          <w:sz w:val="24"/>
+          <w:szCs w:val="24"/>
+        </w:rPr>
+        <w:t xml:space="preserve"> in Education </w:t>
+      </w:r>
+      <w:r>
+        <w:rPr>
+          <w:rFonts w:ascii="Times New Roman" w:hAnsi="Times New Roman" w:cs="Times New Roman"/>
+          <w:sz w:val="24"/>
+          <w:szCs w:val="24"/>
+        </w:rPr>
+        <w:t>__________________________________________</w:t>
+      </w:r>
+      <w:r>
+        <w:rPr>
+          <w:rFonts w:ascii="Times New Roman" w:hAnsi="Times New Roman" w:cs="Times New Roman"/>
+          <w:sz w:val="24"/>
+          <w:szCs w:val="24"/>
+        </w:rPr>
+        <w:t>15</w:t>
       </w:r>
     </w:p>
     <w:p>
@@ -805,31 +989,23 @@
           <w:sz w:val="24"/>
           <w:szCs w:val="24"/>
         </w:rPr>
-        <w:t xml:space="preserve">3.3. Prompt Strategy Insights </w:t>
-      </w:r>
-      <w:r>
-        <w:rPr>
-          <w:rFonts w:ascii="Times New Roman" w:hAnsi="Times New Roman" w:cs="Times New Roman"/>
-          <w:sz w:val="24"/>
-          <w:szCs w:val="24"/>
-        </w:rPr>
-        <w:t>_____________________________________________</w:t>
-      </w:r>
-      <w:r>
-        <w:rPr>
-          <w:rFonts w:ascii="Times New Roman" w:hAnsi="Times New Roman" w:cs="Times New Roman"/>
-          <w:sz w:val="24"/>
-          <w:szCs w:val="24"/>
-        </w:rPr>
-        <w:t>____</w:t>
-      </w:r>
-      <w:r>
-        <w:rPr>
-          <w:rFonts w:ascii="Times New Roman" w:hAnsi="Times New Roman" w:cs="Times New Roman"/>
-          <w:sz w:val="24"/>
-          <w:szCs w:val="24"/>
-        </w:rPr>
-        <w:t>10</w:t>
+        <w:t xml:space="preserve">4.5. Training Expectations </w:t>
+      </w:r>
+      <w:r>
+        <w:rPr>
+          <w:rFonts w:ascii="Times New Roman" w:hAnsi="Times New Roman" w:cs="Times New Roman"/>
+          <w:sz w:val="24"/>
+          <w:szCs w:val="24"/>
+        </w:rPr>
+        <w:t>____________________________________________________</w:t>
+      </w:r>
+      <w:r>
+        <w:rPr>
+          <w:rFonts w:ascii="Times New Roman" w:hAnsi="Times New Roman" w:cs="Times New Roman"/>
+          <w:sz w:val="24"/>
+          <w:szCs w:val="24"/>
+        </w:rPr>
+        <w:t>15</w:t>
       </w:r>
     </w:p>
     <w:p>
@@ -847,23 +1023,7 @@
           <w:sz w:val="24"/>
           <w:szCs w:val="24"/>
         </w:rPr>
-        <w:t xml:space="preserve">3.4. Interpretation &amp; Implications </w:t>
-      </w:r>
-      <w:r>
-        <w:rPr>
-          <w:rFonts w:ascii="Times New Roman" w:hAnsi="Times New Roman" w:cs="Times New Roman"/>
-          <w:sz w:val="24"/>
-          <w:szCs w:val="24"/>
-        </w:rPr>
-        <w:t>_____________________________________________</w:t>
-      </w:r>
-      <w:r>
-        <w:rPr>
-          <w:rFonts w:ascii="Times New Roman" w:hAnsi="Times New Roman" w:cs="Times New Roman"/>
-          <w:sz w:val="24"/>
-          <w:szCs w:val="24"/>
-        </w:rPr>
-        <w:t>12</w:t>
+        <w:t xml:space="preserve">Ethical Implications and Academic Concerns </w:t>
       </w:r>
     </w:p>
     <w:p>
@@ -881,7 +1041,23 @@
           <w:sz w:val="24"/>
           <w:szCs w:val="24"/>
         </w:rPr>
-        <w:t xml:space="preserve">AI Perceptions: Insights from the Student AI Survey 2023 </w:t>
+        <w:t xml:space="preserve">5.1. Fairness and Access </w:t>
+      </w:r>
+      <w:r>
+        <w:rPr>
+          <w:rFonts w:ascii="Times New Roman" w:hAnsi="Times New Roman" w:cs="Times New Roman"/>
+          <w:sz w:val="24"/>
+          <w:szCs w:val="24"/>
+        </w:rPr>
+        <w:t>_____________________________________________________</w:t>
+      </w:r>
+      <w:r>
+        <w:rPr>
+          <w:rFonts w:ascii="Times New Roman" w:hAnsi="Times New Roman" w:cs="Times New Roman"/>
+          <w:sz w:val="24"/>
+          <w:szCs w:val="24"/>
+        </w:rPr>
+        <w:t>16</w:t>
       </w:r>
     </w:p>
     <w:p>
@@ -899,31 +1075,23 @@
           <w:sz w:val="24"/>
           <w:szCs w:val="24"/>
         </w:rPr>
-        <w:t xml:space="preserve">4.1. AI Tool Adoption and Preferences </w:t>
-      </w:r>
-      <w:r>
-        <w:rPr>
-          <w:rFonts w:ascii="Times New Roman" w:hAnsi="Times New Roman" w:cs="Times New Roman"/>
-          <w:sz w:val="24"/>
-          <w:szCs w:val="24"/>
-        </w:rPr>
-        <w:t>_______________</w:t>
-      </w:r>
-      <w:r>
-        <w:rPr>
-          <w:rFonts w:ascii="Times New Roman" w:hAnsi="Times New Roman" w:cs="Times New Roman"/>
-          <w:sz w:val="24"/>
-          <w:szCs w:val="24"/>
-        </w:rPr>
-        <w:t>__________________________</w:t>
-      </w:r>
-      <w:r>
-        <w:rPr>
-          <w:rFonts w:ascii="Times New Roman" w:hAnsi="Times New Roman" w:cs="Times New Roman"/>
-          <w:sz w:val="24"/>
-          <w:szCs w:val="24"/>
-        </w:rPr>
-        <w:t>12</w:t>
+        <w:t xml:space="preserve">5.2. Overreliance and Ethical Use </w:t>
+      </w:r>
+      <w:r>
+        <w:rPr>
+          <w:rFonts w:ascii="Times New Roman" w:hAnsi="Times New Roman" w:cs="Times New Roman"/>
+          <w:sz w:val="24"/>
+          <w:szCs w:val="24"/>
+        </w:rPr>
+        <w:t>______________________________________________</w:t>
+      </w:r>
+      <w:r>
+        <w:rPr>
+          <w:rFonts w:ascii="Times New Roman" w:hAnsi="Times New Roman" w:cs="Times New Roman"/>
+          <w:sz w:val="24"/>
+          <w:szCs w:val="24"/>
+        </w:rPr>
+        <w:t>16</w:t>
       </w:r>
     </w:p>
     <w:p>
@@ -941,31 +1109,23 @@
           <w:sz w:val="24"/>
           <w:szCs w:val="24"/>
         </w:rPr>
-        <w:t xml:space="preserve">4.2. Perceived Usefulness by Academic Task </w:t>
-      </w:r>
-      <w:r>
-        <w:rPr>
-          <w:rFonts w:ascii="Times New Roman" w:hAnsi="Times New Roman" w:cs="Times New Roman"/>
-          <w:sz w:val="24"/>
-          <w:szCs w:val="24"/>
-        </w:rPr>
-        <w:t>_______________</w:t>
-      </w:r>
-      <w:r>
-        <w:rPr>
-          <w:rFonts w:ascii="Times New Roman" w:hAnsi="Times New Roman" w:cs="Times New Roman"/>
-          <w:sz w:val="24"/>
-          <w:szCs w:val="24"/>
-        </w:rPr>
-        <w:t>_____________________</w:t>
-      </w:r>
-      <w:r>
-        <w:rPr>
-          <w:rFonts w:ascii="Times New Roman" w:hAnsi="Times New Roman" w:cs="Times New Roman"/>
-          <w:sz w:val="24"/>
-          <w:szCs w:val="24"/>
-        </w:rPr>
-        <w:t>13</w:t>
+        <w:t xml:space="preserve">5.3. Demand for Ethical Training </w:t>
+      </w:r>
+      <w:r>
+        <w:rPr>
+          <w:rFonts w:ascii="Times New Roman" w:hAnsi="Times New Roman" w:cs="Times New Roman"/>
+          <w:sz w:val="24"/>
+          <w:szCs w:val="24"/>
+        </w:rPr>
+        <w:t>______________________________________________</w:t>
+      </w:r>
+      <w:r>
+        <w:rPr>
+          <w:rFonts w:ascii="Times New Roman" w:hAnsi="Times New Roman" w:cs="Times New Roman"/>
+          <w:sz w:val="24"/>
+          <w:szCs w:val="24"/>
+        </w:rPr>
+        <w:t>16</w:t>
       </w:r>
     </w:p>
     <w:p>
@@ -983,31 +1143,7 @@
           <w:sz w:val="24"/>
           <w:szCs w:val="24"/>
         </w:rPr>
-        <w:t xml:space="preserve">4.3. Reasons for Non-Use </w:t>
-      </w:r>
-      <w:r>
-        <w:rPr>
-          <w:rFonts w:ascii="Times New Roman" w:hAnsi="Times New Roman" w:cs="Times New Roman"/>
-          <w:sz w:val="24"/>
-          <w:szCs w:val="24"/>
-        </w:rPr>
-        <w:t>_____________________________________________</w:t>
-      </w:r>
-      <w:r>
-        <w:rPr>
-          <w:rFonts w:ascii="Times New Roman" w:hAnsi="Times New Roman" w:cs="Times New Roman"/>
-          <w:sz w:val="24"/>
-          <w:szCs w:val="24"/>
-        </w:rPr>
-        <w:t>_______</w:t>
-      </w:r>
-      <w:r>
-        <w:rPr>
-          <w:rFonts w:ascii="Times New Roman" w:hAnsi="Times New Roman" w:cs="Times New Roman"/>
-          <w:sz w:val="24"/>
-          <w:szCs w:val="24"/>
-        </w:rPr>
-        <w:t>14</w:t>
+        <w:t xml:space="preserve">5.4. Summary Table </w:t>
       </w:r>
     </w:p>
     <w:p>
@@ -1019,47 +1155,13 @@
           <w:szCs w:val="24"/>
         </w:rPr>
       </w:pPr>
-      <w:proofErr w:type="gramStart"/>
-      <w:r>
-        <w:rPr>
-          <w:rFonts w:ascii="Times New Roman" w:hAnsi="Times New Roman" w:cs="Times New Roman"/>
-          <w:sz w:val="24"/>
-          <w:szCs w:val="24"/>
-        </w:rPr>
-        <w:t>4.4. Attitudes Toward AI</w:t>
-      </w:r>
-      <w:proofErr w:type="gramEnd"/>
-      <w:r>
-        <w:rPr>
-          <w:rFonts w:ascii="Times New Roman" w:hAnsi="Times New Roman" w:cs="Times New Roman"/>
-          <w:sz w:val="24"/>
-          <w:szCs w:val="24"/>
-        </w:rPr>
-        <w:t xml:space="preserve"> in Education </w:t>
-      </w:r>
-      <w:r>
-        <w:rPr>
-          <w:rFonts w:ascii="Times New Roman" w:hAnsi="Times New Roman" w:cs="Times New Roman"/>
-          <w:sz w:val="24"/>
-          <w:szCs w:val="24"/>
-        </w:rPr>
-        <w:t>_______________</w:t>
-      </w:r>
-      <w:r>
-        <w:rPr>
-          <w:rFonts w:ascii="Times New Roman" w:hAnsi="Times New Roman" w:cs="Times New Roman"/>
-          <w:sz w:val="24"/>
-          <w:szCs w:val="24"/>
-        </w:rPr>
-        <w:t>___________________________</w:t>
-      </w:r>
-      <w:r>
-        <w:rPr>
-          <w:rFonts w:ascii="Times New Roman" w:hAnsi="Times New Roman" w:cs="Times New Roman"/>
-          <w:sz w:val="24"/>
-          <w:szCs w:val="24"/>
-        </w:rPr>
-        <w:t>15</w:t>
+      <w:r>
+        <w:rPr>
+          <w:rFonts w:ascii="Times New Roman" w:hAnsi="Times New Roman" w:cs="Times New Roman"/>
+          <w:sz w:val="24"/>
+          <w:szCs w:val="24"/>
+        </w:rPr>
+        <w:t xml:space="preserve">Conclusion and Recommendations </w:t>
       </w:r>
     </w:p>
     <w:p>
@@ -1077,31 +1179,23 @@
           <w:sz w:val="24"/>
           <w:szCs w:val="24"/>
         </w:rPr>
-        <w:t xml:space="preserve">4.5. Training Expectations </w:t>
-      </w:r>
-      <w:r>
-        <w:rPr>
-          <w:rFonts w:ascii="Times New Roman" w:hAnsi="Times New Roman" w:cs="Times New Roman"/>
-          <w:sz w:val="24"/>
-          <w:szCs w:val="24"/>
-        </w:rPr>
-        <w:t>_____________________________________________</w:t>
-      </w:r>
-      <w:r>
-        <w:rPr>
-          <w:rFonts w:ascii="Times New Roman" w:hAnsi="Times New Roman" w:cs="Times New Roman"/>
-          <w:sz w:val="24"/>
-          <w:szCs w:val="24"/>
-        </w:rPr>
-        <w:t>_______</w:t>
-      </w:r>
-      <w:r>
-        <w:rPr>
-          <w:rFonts w:ascii="Times New Roman" w:hAnsi="Times New Roman" w:cs="Times New Roman"/>
-          <w:sz w:val="24"/>
-          <w:szCs w:val="24"/>
-        </w:rPr>
-        <w:t>15</w:t>
+        <w:t xml:space="preserve">6.1. Summary of Findings </w:t>
+      </w:r>
+      <w:r>
+        <w:rPr>
+          <w:rFonts w:ascii="Times New Roman" w:hAnsi="Times New Roman" w:cs="Times New Roman"/>
+          <w:sz w:val="24"/>
+          <w:szCs w:val="24"/>
+        </w:rPr>
+        <w:t>____________________________________________________</w:t>
+      </w:r>
+      <w:r>
+        <w:rPr>
+          <w:rFonts w:ascii="Times New Roman" w:hAnsi="Times New Roman" w:cs="Times New Roman"/>
+          <w:sz w:val="24"/>
+          <w:szCs w:val="24"/>
+        </w:rPr>
+        <w:t>18</w:t>
       </w:r>
     </w:p>
     <w:p>
@@ -1119,7 +1213,23 @@
           <w:sz w:val="24"/>
           <w:szCs w:val="24"/>
         </w:rPr>
-        <w:t xml:space="preserve">Ethical Implications and Academic Concerns </w:t>
+        <w:t xml:space="preserve">6.2. Recommendations </w:t>
+      </w:r>
+      <w:r>
+        <w:rPr>
+          <w:rFonts w:ascii="Times New Roman" w:hAnsi="Times New Roman" w:cs="Times New Roman"/>
+          <w:sz w:val="24"/>
+          <w:szCs w:val="24"/>
+        </w:rPr>
+        <w:t>_______________________________________________________</w:t>
+      </w:r>
+      <w:r>
+        <w:rPr>
+          <w:rFonts w:ascii="Times New Roman" w:hAnsi="Times New Roman" w:cs="Times New Roman"/>
+          <w:sz w:val="24"/>
+          <w:szCs w:val="24"/>
+        </w:rPr>
+        <w:t>19</w:t>
       </w:r>
     </w:p>
     <w:p>
@@ -1137,252 +1247,6 @@
           <w:sz w:val="24"/>
           <w:szCs w:val="24"/>
         </w:rPr>
-        <w:t xml:space="preserve">5.1. Fairness and Access </w:t>
-      </w:r>
-      <w:r>
-        <w:rPr>
-          <w:rFonts w:ascii="Times New Roman" w:hAnsi="Times New Roman" w:cs="Times New Roman"/>
-          <w:sz w:val="24"/>
-          <w:szCs w:val="24"/>
-        </w:rPr>
-        <w:t>_____________________________________________</w:t>
-      </w:r>
-      <w:r>
-        <w:rPr>
-          <w:rFonts w:ascii="Times New Roman" w:hAnsi="Times New Roman" w:cs="Times New Roman"/>
-          <w:sz w:val="24"/>
-          <w:szCs w:val="24"/>
-        </w:rPr>
-        <w:t>________</w:t>
-      </w:r>
-      <w:r>
-        <w:rPr>
-          <w:rFonts w:ascii="Times New Roman" w:hAnsi="Times New Roman" w:cs="Times New Roman"/>
-          <w:sz w:val="24"/>
-          <w:szCs w:val="24"/>
-        </w:rPr>
-        <w:t>16</w:t>
-      </w:r>
-    </w:p>
-    <w:p>
-      <w:pPr>
-        <w:spacing w:after="0" w:line="276" w:lineRule="auto"/>
-        <w:rPr>
-          <w:rFonts w:ascii="Times New Roman" w:hAnsi="Times New Roman" w:cs="Times New Roman"/>
-          <w:sz w:val="24"/>
-          <w:szCs w:val="24"/>
-        </w:rPr>
-      </w:pPr>
-      <w:r>
-        <w:rPr>
-          <w:rFonts w:ascii="Times New Roman" w:hAnsi="Times New Roman" w:cs="Times New Roman"/>
-          <w:sz w:val="24"/>
-          <w:szCs w:val="24"/>
-        </w:rPr>
-        <w:t xml:space="preserve">5.2. Overreliance and Ethical Use </w:t>
-      </w:r>
-      <w:r>
-        <w:rPr>
-          <w:rFonts w:ascii="Times New Roman" w:hAnsi="Times New Roman" w:cs="Times New Roman"/>
-          <w:sz w:val="24"/>
-          <w:szCs w:val="24"/>
-        </w:rPr>
-        <w:t>_____________________________________________</w:t>
-      </w:r>
-      <w:r>
-        <w:rPr>
-          <w:rFonts w:ascii="Times New Roman" w:hAnsi="Times New Roman" w:cs="Times New Roman"/>
-          <w:sz w:val="24"/>
-          <w:szCs w:val="24"/>
-        </w:rPr>
-        <w:t>_</w:t>
-      </w:r>
-      <w:r>
-        <w:rPr>
-          <w:rFonts w:ascii="Times New Roman" w:hAnsi="Times New Roman" w:cs="Times New Roman"/>
-          <w:sz w:val="24"/>
-          <w:szCs w:val="24"/>
-        </w:rPr>
-        <w:t>16</w:t>
-      </w:r>
-    </w:p>
-    <w:p>
-      <w:pPr>
-        <w:spacing w:after="0" w:line="276" w:lineRule="auto"/>
-        <w:rPr>
-          <w:rFonts w:ascii="Times New Roman" w:hAnsi="Times New Roman" w:cs="Times New Roman"/>
-          <w:sz w:val="24"/>
-          <w:szCs w:val="24"/>
-        </w:rPr>
-      </w:pPr>
-      <w:r>
-        <w:rPr>
-          <w:rFonts w:ascii="Times New Roman" w:hAnsi="Times New Roman" w:cs="Times New Roman"/>
-          <w:sz w:val="24"/>
-          <w:szCs w:val="24"/>
-        </w:rPr>
-        <w:t xml:space="preserve">5.3. Demand for Ethical Training </w:t>
-      </w:r>
-      <w:r>
-        <w:rPr>
-          <w:rFonts w:ascii="Times New Roman" w:hAnsi="Times New Roman" w:cs="Times New Roman"/>
-          <w:sz w:val="24"/>
-          <w:szCs w:val="24"/>
-        </w:rPr>
-        <w:t>_____________________________________________</w:t>
-      </w:r>
-      <w:r>
-        <w:rPr>
-          <w:rFonts w:ascii="Times New Roman" w:hAnsi="Times New Roman" w:cs="Times New Roman"/>
-          <w:sz w:val="24"/>
-          <w:szCs w:val="24"/>
-        </w:rPr>
-        <w:t>_</w:t>
-      </w:r>
-      <w:r>
-        <w:rPr>
-          <w:rFonts w:ascii="Times New Roman" w:hAnsi="Times New Roman" w:cs="Times New Roman"/>
-          <w:sz w:val="24"/>
-          <w:szCs w:val="24"/>
-        </w:rPr>
-        <w:t>16</w:t>
-      </w:r>
-    </w:p>
-    <w:p>
-      <w:pPr>
-        <w:spacing w:after="0" w:line="276" w:lineRule="auto"/>
-        <w:rPr>
-          <w:rFonts w:ascii="Times New Roman" w:hAnsi="Times New Roman" w:cs="Times New Roman"/>
-          <w:sz w:val="24"/>
-          <w:szCs w:val="24"/>
-        </w:rPr>
-      </w:pPr>
-      <w:r>
-        <w:rPr>
-          <w:rFonts w:ascii="Times New Roman" w:hAnsi="Times New Roman" w:cs="Times New Roman"/>
-          <w:sz w:val="24"/>
-          <w:szCs w:val="24"/>
-        </w:rPr>
-        <w:t xml:space="preserve">5.4. Summary Table </w:t>
-      </w:r>
-    </w:p>
-    <w:p>
-      <w:pPr>
-        <w:spacing w:after="0" w:line="276" w:lineRule="auto"/>
-        <w:rPr>
-          <w:rFonts w:ascii="Times New Roman" w:hAnsi="Times New Roman" w:cs="Times New Roman"/>
-          <w:sz w:val="24"/>
-          <w:szCs w:val="24"/>
-        </w:rPr>
-      </w:pPr>
-      <w:r>
-        <w:rPr>
-          <w:rFonts w:ascii="Times New Roman" w:hAnsi="Times New Roman" w:cs="Times New Roman"/>
-          <w:sz w:val="24"/>
-          <w:szCs w:val="24"/>
-        </w:rPr>
-        <w:t xml:space="preserve">Conclusion and Recommendations </w:t>
-      </w:r>
-    </w:p>
-    <w:p>
-      <w:pPr>
-        <w:spacing w:after="0" w:line="276" w:lineRule="auto"/>
-        <w:rPr>
-          <w:rFonts w:ascii="Times New Roman" w:hAnsi="Times New Roman" w:cs="Times New Roman"/>
-          <w:sz w:val="24"/>
-          <w:szCs w:val="24"/>
-        </w:rPr>
-      </w:pPr>
-      <w:r>
-        <w:rPr>
-          <w:rFonts w:ascii="Times New Roman" w:hAnsi="Times New Roman" w:cs="Times New Roman"/>
-          <w:sz w:val="24"/>
-          <w:szCs w:val="24"/>
-        </w:rPr>
-        <w:t xml:space="preserve">6.1. Summary of Findings </w:t>
-      </w:r>
-      <w:r>
-        <w:rPr>
-          <w:rFonts w:ascii="Times New Roman" w:hAnsi="Times New Roman" w:cs="Times New Roman"/>
-          <w:sz w:val="24"/>
-          <w:szCs w:val="24"/>
-        </w:rPr>
-        <w:t>_____________________________________________</w:t>
-      </w:r>
-      <w:r>
-        <w:rPr>
-          <w:rFonts w:ascii="Times New Roman" w:hAnsi="Times New Roman" w:cs="Times New Roman"/>
-          <w:sz w:val="24"/>
-          <w:szCs w:val="24"/>
-        </w:rPr>
-        <w:t>_______</w:t>
-      </w:r>
-      <w:r>
-        <w:rPr>
-          <w:rFonts w:ascii="Times New Roman" w:hAnsi="Times New Roman" w:cs="Times New Roman"/>
-          <w:sz w:val="24"/>
-          <w:szCs w:val="24"/>
-        </w:rPr>
-        <w:t>18</w:t>
-      </w:r>
-    </w:p>
-    <w:p>
-      <w:pPr>
-        <w:spacing w:after="0" w:line="276" w:lineRule="auto"/>
-        <w:rPr>
-          <w:rFonts w:ascii="Times New Roman" w:hAnsi="Times New Roman" w:cs="Times New Roman"/>
-          <w:sz w:val="24"/>
-          <w:szCs w:val="24"/>
-        </w:rPr>
-      </w:pPr>
-      <w:r>
-        <w:rPr>
-          <w:rFonts w:ascii="Times New Roman" w:hAnsi="Times New Roman" w:cs="Times New Roman"/>
-          <w:sz w:val="24"/>
-          <w:szCs w:val="24"/>
-        </w:rPr>
-        <w:t xml:space="preserve">6.2. Recommendations </w:t>
-      </w:r>
-      <w:r>
-        <w:rPr>
-          <w:rFonts w:ascii="Times New Roman" w:hAnsi="Times New Roman" w:cs="Times New Roman"/>
-          <w:sz w:val="24"/>
-          <w:szCs w:val="24"/>
-        </w:rPr>
-        <w:t>_____________________________________________</w:t>
-      </w:r>
-      <w:r>
-        <w:rPr>
-          <w:rFonts w:ascii="Times New Roman" w:hAnsi="Times New Roman" w:cs="Times New Roman"/>
-          <w:sz w:val="24"/>
-          <w:szCs w:val="24"/>
-        </w:rPr>
-        <w:t>__________</w:t>
-      </w:r>
-      <w:r>
-        <w:rPr>
-          <w:rFonts w:ascii="Times New Roman" w:hAnsi="Times New Roman" w:cs="Times New Roman"/>
-          <w:sz w:val="24"/>
-          <w:szCs w:val="24"/>
-        </w:rPr>
-        <w:t>19</w:t>
-      </w:r>
-    </w:p>
-    <w:p>
-      <w:pPr>
-        <w:spacing w:after="0" w:line="276" w:lineRule="auto"/>
-        <w:rPr>
-          <w:rFonts w:ascii="Times New Roman" w:hAnsi="Times New Roman" w:cs="Times New Roman"/>
-          <w:sz w:val="24"/>
-          <w:szCs w:val="24"/>
-        </w:rPr>
-      </w:pPr>
-      <w:r>
-        <w:rPr>
-          <w:rFonts w:ascii="Times New Roman" w:hAnsi="Times New Roman" w:cs="Times New Roman"/>
-          <w:sz w:val="24"/>
-          <w:szCs w:val="24"/>
-        </w:rPr>
         <w:t xml:space="preserve">References </w:t>
       </w:r>
       <w:r>
@@ -1391,15 +1255,7 @@
           <w:sz w:val="24"/>
           <w:szCs w:val="24"/>
         </w:rPr>
-        <w:t>_____________________________________________</w:t>
-      </w:r>
-      <w:r>
-        <w:rPr>
-          <w:rFonts w:ascii="Times New Roman" w:hAnsi="Times New Roman" w:cs="Times New Roman"/>
-          <w:sz w:val="24"/>
-          <w:szCs w:val="24"/>
-        </w:rPr>
-        <w:t>___________________</w:t>
+        <w:t>________________________________________________________________</w:t>
       </w:r>
       <w:r>
         <w:rPr>
@@ -1449,8 +1305,6 @@
           <w:szCs w:val="24"/>
         </w:rPr>
       </w:pPr>
-      <w:bookmarkStart w:id="0" w:name="_GoBack"/>
-      <w:bookmarkEnd w:id="0"/>
     </w:p>
     <w:p>
       <w:pPr>
@@ -1534,24 +1388,26 @@
           <w:sz w:val="24"/>
           <w:szCs w:val="24"/>
         </w:rPr>
-        <w:t xml:space="preserve"> (2025) and Stu</w:t>
-      </w:r>
-      <w:r>
-        <w:rPr>
-          <w:rFonts w:ascii="Times New Roman" w:hAnsi="Times New Roman" w:cs="Times New Roman"/>
-          <w:sz w:val="24"/>
-          <w:szCs w:val="24"/>
-        </w:rPr>
-        <w:t>dent AI Survey (2023) datasets.</w:t>
-      </w:r>
-      <w:r>
-        <w:rPr>
-          <w:rFonts w:ascii="Times New Roman" w:hAnsi="Times New Roman" w:cs="Times New Roman"/>
-          <w:sz w:val="24"/>
-          <w:szCs w:val="24"/>
-        </w:rPr>
-        <w:t xml:space="preserve"> </w:t>
-      </w:r>
+        <w:t xml:space="preserve"> (2025) and Student AI Survey (2023) datasets. As AI Assistant tools become embedded in daily academic workflows, they mark a key shift in how College </w:t>
+      </w:r>
+      <w:r>
+        <w:rPr>
+          <w:rFonts w:ascii="Times New Roman" w:hAnsi="Times New Roman" w:cs="Times New Roman"/>
+          <w:sz w:val="24"/>
+          <w:szCs w:val="24"/>
+        </w:rPr>
+        <w:t>AI is shaping higher education.</w:t>
+      </w:r>
+    </w:p>
+    <w:p>
+      <w:pPr>
+        <w:spacing w:after="0" w:line="480" w:lineRule="auto"/>
+        <w:rPr>
+          <w:rFonts w:ascii="Times New Roman" w:hAnsi="Times New Roman" w:cs="Times New Roman"/>
+          <w:sz w:val="24"/>
+          <w:szCs w:val="24"/>
+        </w:rPr>
+      </w:pPr>
       <w:r>
         <w:rPr>
           <w:rFonts w:ascii="Times New Roman" w:hAnsi="Times New Roman" w:cs="Times New Roman"/>
@@ -1566,7 +1422,7 @@
         <w:pStyle w:val="ListParagraph"/>
         <w:numPr>
           <w:ilvl w:val="0"/>
-          <w:numId w:val="14"/>
+          <w:numId w:val="24"/>
         </w:numPr>
         <w:spacing w:after="0" w:line="480" w:lineRule="auto"/>
         <w:rPr>
@@ -1617,23 +1473,7 @@
           <w:sz w:val="24"/>
           <w:szCs w:val="24"/>
         </w:rPr>
-        <w:t xml:space="preserve"> usage for conceptual questions (23.4%) and code writing (8.6%). Students rate summarization and grammar re</w:t>
-      </w:r>
-      <w:r>
-        <w:rPr>
-          <w:rFonts w:ascii="Times New Roman" w:hAnsi="Times New Roman" w:cs="Times New Roman"/>
-          <w:sz w:val="24"/>
-          <w:szCs w:val="24"/>
-        </w:rPr>
-        <w:t>vision as most helpful (4.3</w:t>
-      </w:r>
-      <w:r>
-        <w:rPr>
-          <w:rFonts w:ascii="Times New Roman" w:hAnsi="Times New Roman" w:cs="Times New Roman"/>
-          <w:sz w:val="24"/>
-          <w:szCs w:val="24"/>
-        </w:rPr>
-        <w:t>/5).</w:t>
+        <w:t xml:space="preserve"> usage for conceptual questions (23.4%) and code writing (8.6%). Students rate summarization and grammar revision as most helpful (4.3/5).</w:t>
       </w:r>
     </w:p>
     <w:p>
@@ -1641,7 +1481,7 @@
         <w:pStyle w:val="ListParagraph"/>
         <w:numPr>
           <w:ilvl w:val="0"/>
-          <w:numId w:val="14"/>
+          <w:numId w:val="24"/>
         </w:numPr>
         <w:spacing w:after="0" w:line="480" w:lineRule="auto"/>
         <w:rPr>
@@ -1664,7 +1504,7 @@
         <w:pStyle w:val="ListParagraph"/>
         <w:numPr>
           <w:ilvl w:val="0"/>
-          <w:numId w:val="14"/>
+          <w:numId w:val="24"/>
         </w:numPr>
         <w:spacing w:after="0" w:line="480" w:lineRule="auto"/>
         <w:rPr>
@@ -1679,72 +1519,34 @@
           <w:sz w:val="24"/>
           <w:szCs w:val="24"/>
         </w:rPr>
-        <w:t>Non-Use Reasons: Primary reasons for non-use include cheating concerns (14%), lack of need (13.2%), and low AI literacy (10.1%).</w:t>
-      </w:r>
-    </w:p>
-    <w:p>
-      <w:pPr>
-        <w:spacing w:after="0" w:line="480" w:lineRule="auto"/>
-        <w:rPr>
-          <w:rFonts w:ascii="Times New Roman" w:hAnsi="Times New Roman" w:cs="Times New Roman"/>
-          <w:sz w:val="24"/>
-          <w:szCs w:val="24"/>
-        </w:rPr>
-      </w:pPr>
-      <w:r>
-        <w:rPr>
-          <w:rFonts w:ascii="Times New Roman" w:hAnsi="Times New Roman" w:cs="Times New Roman"/>
-          <w:sz w:val="24"/>
-          <w:szCs w:val="24"/>
-        </w:rPr>
-        <w:t>This paper provides analysis, visualizations, and policy recommendati</w:t>
-      </w:r>
-      <w:r>
-        <w:rPr>
-          <w:rFonts w:ascii="Times New Roman" w:hAnsi="Times New Roman" w:cs="Times New Roman"/>
-          <w:sz w:val="24"/>
-          <w:szCs w:val="24"/>
-        </w:rPr>
-        <w:t>ons for educators</w:t>
-      </w:r>
-      <w:r>
-        <w:rPr>
-          <w:rFonts w:ascii="Times New Roman" w:hAnsi="Times New Roman" w:cs="Times New Roman"/>
-          <w:sz w:val="24"/>
-          <w:szCs w:val="24"/>
-        </w:rPr>
-        <w:t xml:space="preserve"> to foster equitable, ethical, and effective student–AI engagement.</w:t>
-      </w:r>
-    </w:p>
-    <w:p>
-      <w:pPr>
-        <w:spacing w:after="0" w:line="480" w:lineRule="auto"/>
-        <w:rPr>
-          <w:rFonts w:ascii="Times New Roman" w:hAnsi="Times New Roman" w:cs="Times New Roman"/>
-          <w:sz w:val="24"/>
-          <w:szCs w:val="24"/>
-        </w:rPr>
-      </w:pPr>
-    </w:p>
-    <w:p>
-      <w:pPr>
-        <w:spacing w:after="0" w:line="480" w:lineRule="auto"/>
-        <w:rPr>
-          <w:rFonts w:ascii="Times New Roman" w:hAnsi="Times New Roman" w:cs="Times New Roman"/>
-          <w:sz w:val="24"/>
-          <w:szCs w:val="24"/>
-        </w:rPr>
-      </w:pPr>
-    </w:p>
-    <w:p>
-      <w:pPr>
-        <w:spacing w:after="0" w:line="480" w:lineRule="auto"/>
-        <w:rPr>
-          <w:rFonts w:ascii="Times New Roman" w:hAnsi="Times New Roman" w:cs="Times New Roman"/>
-          <w:sz w:val="24"/>
-          <w:szCs w:val="24"/>
-        </w:rPr>
-      </w:pPr>
+        <w:t xml:space="preserve">Non-Use Reasons: Primary reasons for non-use include cheating concerns (14%), lack of need (13.2%), and low </w:t>
+      </w:r>
+      <w:r>
+        <w:rPr>
+          <w:rFonts w:ascii="Times New Roman" w:hAnsi="Times New Roman" w:cs="Times New Roman"/>
+          <w:sz w:val="24"/>
+          <w:szCs w:val="24"/>
+        </w:rPr>
+        <w:t>AI literacy (10.1%).</w:t>
+      </w:r>
+    </w:p>
+    <w:p>
+      <w:pPr>
+        <w:spacing w:after="0" w:line="480" w:lineRule="auto"/>
+        <w:rPr>
+          <w:rFonts w:ascii="Times New Roman" w:hAnsi="Times New Roman" w:cs="Times New Roman"/>
+          <w:sz w:val="24"/>
+          <w:szCs w:val="24"/>
+        </w:rPr>
+      </w:pPr>
+      <w:r>
+        <w:rPr>
+          <w:rFonts w:ascii="Times New Roman" w:hAnsi="Times New Roman" w:cs="Times New Roman"/>
+          <w:sz w:val="24"/>
+          <w:szCs w:val="24"/>
+        </w:rPr>
+        <w:t>This paper provides analysis, visualizations, and policy recommendations for educators to foster equitable, ethical, and effective student–AI engagement, especially as Paper AI becomes an emerging layer in academic assistance.</w:t>
+      </w:r>
     </w:p>
     <w:p>
       <w:pPr>
@@ -1898,7 +1700,7 @@
           <w:sz w:val="24"/>
           <w:szCs w:val="24"/>
         </w:rPr>
-        <w:t xml:space="preserve"> in November 2022, generative AI tools have rapidly permeated educational environments. By early 2025, over 80% of undergraduate students globally have reported using generative AI in their academic work, with many relying on it for summarization, ideation, and even full assignment drafting (Chegg.org, 2025; EDUCAUSE, 2024). These tools, including </w:t>
+        <w:t xml:space="preserve"> in November 2022, generative AI tools have rapidly permeated educational environments. By early 2025, over 80% of undergraduate students globally have reported using generative AI in their academic work, with many relying on it for summarization, ideation, and even full assignment drafting (Chegg.org, 2025; EDUCAUSE, 2024). These AI Assistants, including </w:t>
       </w:r>
       <w:proofErr w:type="spellStart"/>
       <w:r>
@@ -1934,7 +1736,7 @@
           <w:sz w:val="24"/>
           <w:szCs w:val="24"/>
         </w:rPr>
-        <w:t>, Gemini, and DALL·E, offer capabilities that range from rewriting essays to generating source references and answering problem sets — functions that were traditionally completed manually by students.</w:t>
+        <w:t>, Gemini, and DALL·E, offer capabilities that range from rewriting essays to generating source references and answering problem sets — functions that were traditionally completed manually by students. This trend signals a profound transformation in how Writing AI is integrated into modern coursework.</w:t>
       </w:r>
     </w:p>
     <w:p>
@@ -2220,6 +2022,7 @@
           <w:sz w:val="24"/>
           <w:szCs w:val="24"/>
         </w:rPr>
+        <w:lastRenderedPageBreak/>
         <w:t>Explore ethical, pedagogical, and institutional implications of student AI use</w:t>
       </w:r>
     </w:p>
@@ -2240,7 +2043,6 @@
           <w:sz w:val="24"/>
           <w:szCs w:val="24"/>
         </w:rPr>
-        <w:lastRenderedPageBreak/>
         <w:t>2</w:t>
       </w:r>
       <w:r>
@@ -2735,6 +2537,7 @@
           <w:sz w:val="24"/>
           <w:szCs w:val="24"/>
         </w:rPr>
+        <w:lastRenderedPageBreak/>
         <w:t>Description: Structured survey of college students (n &gt; 500) on their AI usage patterns, tool preferences, perceptions of usefulness, and attitudes toward fairness, access, and institutional policy.</w:t>
       </w:r>
     </w:p>
@@ -2758,7 +2561,6 @@
           <w:sz w:val="24"/>
           <w:szCs w:val="24"/>
         </w:rPr>
-        <w:lastRenderedPageBreak/>
         <w:t>Key Fields:</w:t>
       </w:r>
     </w:p>
@@ -3245,6 +3047,7 @@
           <w:sz w:val="24"/>
           <w:szCs w:val="24"/>
         </w:rPr>
+        <w:lastRenderedPageBreak/>
         <w:t xml:space="preserve">Data Cleaning &amp; Analysis: Python (Pandas, </w:t>
       </w:r>
       <w:proofErr w:type="spellStart"/>
@@ -3361,7 +3164,6 @@
           <w:sz w:val="24"/>
           <w:szCs w:val="24"/>
         </w:rPr>
-        <w:lastRenderedPageBreak/>
         <w:t xml:space="preserve">Visualization: </w:t>
       </w:r>
       <w:proofErr w:type="spellStart"/>
@@ -3488,36 +3290,6 @@
         </w:rPr>
         <w:t>Survey respondents provided informed consent for educational research purposes.</w:t>
       </w:r>
-    </w:p>
-    <w:p>
-      <w:pPr>
-        <w:spacing w:after="0" w:line="480" w:lineRule="auto"/>
-        <w:rPr>
-          <w:rFonts w:ascii="Times New Roman" w:hAnsi="Times New Roman" w:cs="Times New Roman"/>
-          <w:sz w:val="24"/>
-          <w:szCs w:val="24"/>
-        </w:rPr>
-      </w:pPr>
-    </w:p>
-    <w:p>
-      <w:pPr>
-        <w:spacing w:after="0" w:line="480" w:lineRule="auto"/>
-        <w:rPr>
-          <w:rFonts w:ascii="Times New Roman" w:hAnsi="Times New Roman" w:cs="Times New Roman"/>
-          <w:sz w:val="24"/>
-          <w:szCs w:val="24"/>
-        </w:rPr>
-      </w:pPr>
-    </w:p>
-    <w:p>
-      <w:pPr>
-        <w:spacing w:after="0" w:line="480" w:lineRule="auto"/>
-        <w:rPr>
-          <w:rFonts w:ascii="Times New Roman" w:hAnsi="Times New Roman" w:cs="Times New Roman"/>
-          <w:sz w:val="24"/>
-          <w:szCs w:val="24"/>
-        </w:rPr>
-      </w:pPr>
     </w:p>
     <w:p>
       <w:pPr>
@@ -10238,6 +10010,60 @@
         <w:spacing w:after="0" w:line="480" w:lineRule="auto"/>
         <w:rPr>
           <w:rFonts w:ascii="Times New Roman" w:hAnsi="Times New Roman" w:cs="Times New Roman"/>
+          <w:sz w:val="24"/>
+          <w:szCs w:val="24"/>
+        </w:rPr>
+      </w:pPr>
+      <w:r>
+        <w:rPr>
+          <w:rFonts w:ascii="Times New Roman" w:hAnsi="Times New Roman" w:cs="Times New Roman"/>
+          <w:sz w:val="24"/>
+          <w:szCs w:val="24"/>
+        </w:rPr>
+        <w:t xml:space="preserve">Insights from both the Student AI Survey 2023 and </w:t>
+      </w:r>
+      <w:proofErr w:type="spellStart"/>
+      <w:r>
+        <w:rPr>
+          <w:rFonts w:ascii="Times New Roman" w:hAnsi="Times New Roman" w:cs="Times New Roman"/>
+          <w:sz w:val="24"/>
+          <w:szCs w:val="24"/>
+        </w:rPr>
+        <w:t>StudyChat</w:t>
+      </w:r>
+      <w:proofErr w:type="spellEnd"/>
+      <w:r>
+        <w:rPr>
+          <w:rFonts w:ascii="Times New Roman" w:hAnsi="Times New Roman" w:cs="Times New Roman"/>
+          <w:sz w:val="24"/>
+          <w:szCs w:val="24"/>
+        </w:rPr>
+        <w:t xml:space="preserve"> dataset show that while students value AI, they also express concerns about equity, reliability, and academic integrity. While 62% of students agree that AI tools should be accessible to all to ensure fairness, many cite paywalls (e.g., </w:t>
+      </w:r>
+      <w:proofErr w:type="spellStart"/>
+      <w:r>
+        <w:rPr>
+          <w:rFonts w:ascii="Times New Roman" w:hAnsi="Times New Roman" w:cs="Times New Roman"/>
+          <w:sz w:val="24"/>
+          <w:szCs w:val="24"/>
+        </w:rPr>
+        <w:t>ChatGPT</w:t>
+      </w:r>
+      <w:proofErr w:type="spellEnd"/>
+      <w:r>
+        <w:rPr>
+          <w:rFonts w:ascii="Times New Roman" w:hAnsi="Times New Roman" w:cs="Times New Roman"/>
+          <w:sz w:val="24"/>
+          <w:szCs w:val="24"/>
+        </w:rPr>
+        <w:t xml:space="preserve"> Plus), inconsistent university policies, and limited digital skills as barriers. Equity concerns are growing: 58.9% believe AI may give unfair advantages to certain students, especially as College AI becomes more embedded in academic success.</w:t>
+      </w:r>
+    </w:p>
+    <w:p>
+      <w:pPr>
+        <w:spacing w:after="0" w:line="480" w:lineRule="auto"/>
+        <w:rPr>
+          <w:rFonts w:ascii="Times New Roman" w:hAnsi="Times New Roman" w:cs="Times New Roman"/>
           <w:b/>
           <w:sz w:val="24"/>
           <w:szCs w:val="24"/>
@@ -10246,11 +10072,31 @@
       <w:r>
         <w:rPr>
           <w:rFonts w:ascii="Times New Roman" w:hAnsi="Times New Roman" w:cs="Times New Roman"/>
-          <w:sz w:val="24"/>
-          <w:szCs w:val="24"/>
-        </w:rPr>
-        <w:t xml:space="preserve">Insights from both the Student AI Survey 2023 and </w:t>
-      </w:r>
+          <w:b/>
+          <w:sz w:val="24"/>
+          <w:szCs w:val="24"/>
+        </w:rPr>
+        <w:t>5</w:t>
+      </w:r>
+      <w:r>
+        <w:rPr>
+          <w:rFonts w:ascii="Times New Roman" w:hAnsi="Times New Roman" w:cs="Times New Roman"/>
+          <w:b/>
+          <w:sz w:val="24"/>
+          <w:szCs w:val="24"/>
+        </w:rPr>
+        <w:t>.2 Overreliance and Ethical Use</w:t>
+      </w:r>
+    </w:p>
+    <w:p>
+      <w:pPr>
+        <w:spacing w:after="0" w:line="480" w:lineRule="auto"/>
+        <w:rPr>
+          <w:rFonts w:ascii="Times New Roman" w:hAnsi="Times New Roman" w:cs="Times New Roman"/>
+          <w:sz w:val="24"/>
+          <w:szCs w:val="24"/>
+        </w:rPr>
+      </w:pPr>
       <w:proofErr w:type="spellStart"/>
       <w:r>
         <w:rPr>
@@ -10267,70 +10113,36 @@
           <w:sz w:val="24"/>
           <w:szCs w:val="24"/>
         </w:rPr>
-        <w:t xml:space="preserve"> dataset show that while students value AI, they also express concerns about equity, relia</w:t>
-      </w:r>
-      <w:r>
-        <w:rPr>
-          <w:rFonts w:ascii="Times New Roman" w:hAnsi="Times New Roman" w:cs="Times New Roman"/>
-          <w:sz w:val="24"/>
-          <w:szCs w:val="24"/>
-        </w:rPr>
-        <w:t xml:space="preserve">bility, and academic integrity. </w:t>
-      </w:r>
-      <w:r>
-        <w:rPr>
-          <w:rFonts w:ascii="Times New Roman" w:hAnsi="Times New Roman" w:cs="Times New Roman"/>
-          <w:sz w:val="24"/>
-          <w:szCs w:val="24"/>
-        </w:rPr>
-        <w:t xml:space="preserve">While 62% of students agree that AI tools should be accessible to all to ensure fairness, many cite paywalls (e.g., </w:t>
-      </w:r>
-      <w:proofErr w:type="spellStart"/>
-      <w:r>
-        <w:rPr>
-          <w:rFonts w:ascii="Times New Roman" w:hAnsi="Times New Roman" w:cs="Times New Roman"/>
-          <w:sz w:val="24"/>
-          <w:szCs w:val="24"/>
-        </w:rPr>
-        <w:t>ChatGPT</w:t>
-      </w:r>
-      <w:proofErr w:type="spellEnd"/>
-      <w:r>
-        <w:rPr>
-          <w:rFonts w:ascii="Times New Roman" w:hAnsi="Times New Roman" w:cs="Times New Roman"/>
-          <w:sz w:val="24"/>
-          <w:szCs w:val="24"/>
-        </w:rPr>
-        <w:t xml:space="preserve"> Plus), inconsistent university policies, and limited digital skills as barriers. Equity concerns are growing: 58.9% believe AI may give unfair </w:t>
-      </w:r>
-      <w:r>
-        <w:rPr>
-          <w:rFonts w:ascii="Times New Roman" w:hAnsi="Times New Roman" w:cs="Times New Roman"/>
-          <w:sz w:val="24"/>
-          <w:szCs w:val="24"/>
-        </w:rPr>
-        <w:t>advantages to certain students.</w:t>
-      </w:r>
-      <w:r>
+        <w:t xml:space="preserve"> logs show that some students attempt to offload tasks entirely (e.g., “write my introduction for me”), blurring the line between assistance and substitution. Yet only 26% of students support banning AI — most prefer regulate</w:t>
+      </w:r>
+      <w:r>
+        <w:rPr>
+          <w:rFonts w:ascii="Times New Roman" w:hAnsi="Times New Roman" w:cs="Times New Roman"/>
+          <w:sz w:val="24"/>
+          <w:szCs w:val="24"/>
+        </w:rPr>
+        <w:t>d integration, not restriction.</w:t>
+      </w:r>
+    </w:p>
+    <w:p>
+      <w:pPr>
+        <w:spacing w:after="0" w:line="480" w:lineRule="auto"/>
         <w:rPr>
           <w:rFonts w:ascii="Times New Roman" w:hAnsi="Times New Roman" w:cs="Times New Roman"/>
           <w:b/>
           <w:sz w:val="24"/>
           <w:szCs w:val="24"/>
         </w:rPr>
-        <w:t xml:space="preserve"> </w:t>
-      </w:r>
-    </w:p>
-    <w:p>
-      <w:pPr>
-        <w:spacing w:after="0" w:line="480" w:lineRule="auto"/>
+      </w:pPr>
+      <w:r>
         <w:rPr>
           <w:rFonts w:ascii="Times New Roman" w:hAnsi="Times New Roman" w:cs="Times New Roman"/>
           <w:b/>
           <w:sz w:val="24"/>
           <w:szCs w:val="24"/>
         </w:rPr>
-      </w:pPr>
+        <w:t>5</w:t>
+      </w:r>
       <w:r>
         <w:rPr>
           <w:rFonts w:ascii="Times New Roman" w:hAnsi="Times New Roman" w:cs="Times New Roman"/>
@@ -10338,6 +10150,104 @@
           <w:sz w:val="24"/>
           <w:szCs w:val="24"/>
         </w:rPr>
+        <w:t>.3</w:t>
+      </w:r>
+      <w:r>
+        <w:rPr>
+          <w:rFonts w:ascii="Times New Roman" w:hAnsi="Times New Roman" w:cs="Times New Roman"/>
+          <w:b/>
+          <w:sz w:val="24"/>
+          <w:szCs w:val="24"/>
+        </w:rPr>
+        <w:t xml:space="preserve"> Demand for Ethical Training</w:t>
+      </w:r>
+    </w:p>
+    <w:p>
+      <w:pPr>
+        <w:spacing w:after="0" w:line="480" w:lineRule="auto"/>
+        <w:rPr>
+          <w:rFonts w:ascii="Times New Roman" w:hAnsi="Times New Roman" w:cs="Times New Roman"/>
+          <w:sz w:val="24"/>
+          <w:szCs w:val="24"/>
+        </w:rPr>
+      </w:pPr>
+      <w:r>
+        <w:rPr>
+          <w:rFonts w:ascii="Times New Roman" w:hAnsi="Times New Roman" w:cs="Times New Roman"/>
+          <w:sz w:val="24"/>
+          <w:szCs w:val="24"/>
+        </w:rPr>
+        <w:t>Although 36.2% of students find it “Important to Very Important” to receive tutor guidance on AI, 40.2% find it “Not Important,” suggesting divided expectations. Nevertheless, the need for training in citation ethics, bias detection, and responsible prompting is clear from both datasets. As Paper AI tools become more common in coursework, students require guidance on how to use them ethically and effectively.</w:t>
+      </w:r>
+    </w:p>
+    <w:p>
+      <w:pPr>
+        <w:spacing w:after="0" w:line="480" w:lineRule="auto"/>
+        <w:rPr>
+          <w:rFonts w:ascii="Times New Roman" w:hAnsi="Times New Roman" w:cs="Times New Roman"/>
+          <w:sz w:val="24"/>
+          <w:szCs w:val="24"/>
+        </w:rPr>
+      </w:pPr>
+    </w:p>
+    <w:p>
+      <w:pPr>
+        <w:spacing w:after="0" w:line="480" w:lineRule="auto"/>
+        <w:rPr>
+          <w:rFonts w:ascii="Times New Roman" w:hAnsi="Times New Roman" w:cs="Times New Roman"/>
+          <w:sz w:val="24"/>
+          <w:szCs w:val="24"/>
+        </w:rPr>
+      </w:pPr>
+    </w:p>
+    <w:p>
+      <w:pPr>
+        <w:spacing w:after="0" w:line="480" w:lineRule="auto"/>
+        <w:rPr>
+          <w:rFonts w:ascii="Times New Roman" w:hAnsi="Times New Roman" w:cs="Times New Roman"/>
+          <w:sz w:val="24"/>
+          <w:szCs w:val="24"/>
+        </w:rPr>
+      </w:pPr>
+    </w:p>
+    <w:p>
+      <w:pPr>
+        <w:spacing w:after="0" w:line="480" w:lineRule="auto"/>
+        <w:rPr>
+          <w:rFonts w:ascii="Times New Roman" w:hAnsi="Times New Roman" w:cs="Times New Roman"/>
+          <w:sz w:val="24"/>
+          <w:szCs w:val="24"/>
+        </w:rPr>
+      </w:pPr>
+    </w:p>
+    <w:p>
+      <w:pPr>
+        <w:spacing w:after="0" w:line="480" w:lineRule="auto"/>
+        <w:rPr>
+          <w:rFonts w:ascii="Times New Roman" w:hAnsi="Times New Roman" w:cs="Times New Roman"/>
+          <w:sz w:val="24"/>
+          <w:szCs w:val="24"/>
+        </w:rPr>
+      </w:pPr>
+    </w:p>
+    <w:p>
+      <w:pPr>
+        <w:spacing w:after="0" w:line="480" w:lineRule="auto"/>
+        <w:rPr>
+          <w:rFonts w:ascii="Times New Roman" w:hAnsi="Times New Roman" w:cs="Times New Roman"/>
+          <w:b/>
+          <w:sz w:val="24"/>
+          <w:szCs w:val="24"/>
+        </w:rPr>
+      </w:pPr>
+      <w:r>
+        <w:rPr>
+          <w:rFonts w:ascii="Times New Roman" w:hAnsi="Times New Roman" w:cs="Times New Roman"/>
+          <w:b/>
+          <w:sz w:val="24"/>
+          <w:szCs w:val="24"/>
+        </w:rPr>
+        <w:lastRenderedPageBreak/>
         <w:t>5</w:t>
       </w:r>
       <w:r>
@@ -10347,125 +10257,16 @@
           <w:sz w:val="24"/>
           <w:szCs w:val="24"/>
         </w:rPr>
-        <w:t>.2 Overreliance and Ethical Use</w:t>
-      </w:r>
-    </w:p>
-    <w:p>
-      <w:pPr>
-        <w:spacing w:after="0" w:line="480" w:lineRule="auto"/>
-        <w:rPr>
-          <w:rFonts w:ascii="Times New Roman" w:hAnsi="Times New Roman" w:cs="Times New Roman"/>
-          <w:sz w:val="24"/>
-          <w:szCs w:val="24"/>
-        </w:rPr>
-      </w:pPr>
-      <w:proofErr w:type="spellStart"/>
-      <w:r>
-        <w:rPr>
-          <w:rFonts w:ascii="Times New Roman" w:hAnsi="Times New Roman" w:cs="Times New Roman"/>
-          <w:sz w:val="24"/>
-          <w:szCs w:val="24"/>
-        </w:rPr>
-        <w:t>StudyChat</w:t>
-      </w:r>
-      <w:proofErr w:type="spellEnd"/>
-      <w:r>
-        <w:rPr>
-          <w:rFonts w:ascii="Times New Roman" w:hAnsi="Times New Roman" w:cs="Times New Roman"/>
-          <w:sz w:val="24"/>
-          <w:szCs w:val="24"/>
-        </w:rPr>
-        <w:t xml:space="preserve"> logs show that some students attempt to offload tasks entirely (e.g., “write my introduction for me”), blurring the line between assistance and substitution. Yet only 26% of students support banning AI — most prefer regulate</w:t>
-      </w:r>
-      <w:r>
-        <w:rPr>
-          <w:rFonts w:ascii="Times New Roman" w:hAnsi="Times New Roman" w:cs="Times New Roman"/>
-          <w:sz w:val="24"/>
-          <w:szCs w:val="24"/>
-        </w:rPr>
-        <w:t>d integration, not restriction.</w:t>
-      </w:r>
-    </w:p>
-    <w:p>
-      <w:pPr>
-        <w:spacing w:after="0" w:line="480" w:lineRule="auto"/>
+        <w:t>.4</w:t>
+      </w:r>
+      <w:r>
         <w:rPr>
           <w:rFonts w:ascii="Times New Roman" w:hAnsi="Times New Roman" w:cs="Times New Roman"/>
           <w:b/>
           <w:sz w:val="24"/>
           <w:szCs w:val="24"/>
         </w:rPr>
-      </w:pPr>
-      <w:r>
-        <w:rPr>
-          <w:rFonts w:ascii="Times New Roman" w:hAnsi="Times New Roman" w:cs="Times New Roman"/>
-          <w:b/>
-          <w:sz w:val="24"/>
-          <w:szCs w:val="24"/>
-        </w:rPr>
-        <w:t>5</w:t>
-      </w:r>
-      <w:r>
-        <w:rPr>
-          <w:rFonts w:ascii="Times New Roman" w:hAnsi="Times New Roman" w:cs="Times New Roman"/>
-          <w:b/>
-          <w:sz w:val="24"/>
-          <w:szCs w:val="24"/>
-        </w:rPr>
-        <w:t>.3</w:t>
-      </w:r>
-      <w:r>
-        <w:rPr>
-          <w:rFonts w:ascii="Times New Roman" w:hAnsi="Times New Roman" w:cs="Times New Roman"/>
-          <w:b/>
-          <w:sz w:val="24"/>
-          <w:szCs w:val="24"/>
-        </w:rPr>
-        <w:t xml:space="preserve"> Demand for Ethical Training</w:t>
-      </w:r>
-    </w:p>
-    <w:p>
-      <w:pPr>
-        <w:spacing w:after="0" w:line="480" w:lineRule="auto"/>
-        <w:rPr>
-          <w:rFonts w:ascii="Times New Roman" w:hAnsi="Times New Roman" w:cs="Times New Roman"/>
-          <w:sz w:val="24"/>
-          <w:szCs w:val="24"/>
-        </w:rPr>
-      </w:pPr>
-      <w:r>
-        <w:rPr>
-          <w:rFonts w:ascii="Times New Roman" w:hAnsi="Times New Roman" w:cs="Times New Roman"/>
-          <w:sz w:val="24"/>
-          <w:szCs w:val="24"/>
-        </w:rPr>
-        <w:t>Although 36.2% of students find it “Important to Very Important” to receive tutor guidance on AI, 40.2% find it “Not Important,” suggesting divided expectations. Nevertheless, the need for training in citation ethics, bias detection, and responsible prompting is clear from both datasets.</w:t>
-      </w:r>
-    </w:p>
-    <w:p>
-      <w:pPr>
-        <w:spacing w:after="0" w:line="480" w:lineRule="auto"/>
-        <w:rPr>
-          <w:rFonts w:ascii="Times New Roman" w:hAnsi="Times New Roman" w:cs="Times New Roman"/>
-          <w:sz w:val="24"/>
-          <w:szCs w:val="24"/>
-        </w:rPr>
-      </w:pPr>
-      <w:r>
-        <w:rPr>
-          <w:rFonts w:ascii="Times New Roman" w:hAnsi="Times New Roman" w:cs="Times New Roman"/>
-          <w:sz w:val="24"/>
-          <w:szCs w:val="24"/>
-        </w:rPr>
-        <w:t>5</w:t>
-      </w:r>
-      <w:r>
-        <w:rPr>
-          <w:rFonts w:ascii="Times New Roman" w:hAnsi="Times New Roman" w:cs="Times New Roman"/>
-          <w:sz w:val="24"/>
-          <w:szCs w:val="24"/>
-        </w:rPr>
-        <w:t>.6 Summary Table</w:t>
+        <w:t xml:space="preserve"> Summary Table</w:t>
       </w:r>
     </w:p>
     <w:tbl>
@@ -10843,7 +10644,6 @@
                 <w:sz w:val="24"/>
                 <w:szCs w:val="24"/>
               </w:rPr>
-              <w:lastRenderedPageBreak/>
               <w:t>Policy Confusion</w:t>
             </w:r>
           </w:p>
@@ -11023,94 +10823,16 @@
         </w:rPr>
         <w:t xml:space="preserve"> Summary</w:t>
       </w:r>
-    </w:p>
-    <w:p>
-      <w:pPr>
-        <w:spacing w:after="0" w:line="480" w:lineRule="auto"/>
-        <w:rPr>
-          <w:rFonts w:ascii="Times New Roman" w:hAnsi="Times New Roman" w:cs="Times New Roman"/>
-          <w:b/>
-          <w:sz w:val="24"/>
-          <w:szCs w:val="24"/>
-        </w:rPr>
-      </w:pPr>
-    </w:p>
-    <w:p>
-      <w:pPr>
-        <w:spacing w:after="0" w:line="480" w:lineRule="auto"/>
-        <w:rPr>
-          <w:rFonts w:ascii="Times New Roman" w:hAnsi="Times New Roman" w:cs="Times New Roman"/>
-          <w:b/>
-          <w:sz w:val="24"/>
-          <w:szCs w:val="24"/>
-        </w:rPr>
-      </w:pPr>
-    </w:p>
-    <w:p>
-      <w:pPr>
-        <w:spacing w:after="0" w:line="480" w:lineRule="auto"/>
-        <w:rPr>
-          <w:rFonts w:ascii="Times New Roman" w:hAnsi="Times New Roman" w:cs="Times New Roman"/>
-          <w:b/>
-          <w:sz w:val="24"/>
-          <w:szCs w:val="24"/>
-        </w:rPr>
-      </w:pPr>
-    </w:p>
-    <w:p>
-      <w:pPr>
-        <w:spacing w:after="0" w:line="480" w:lineRule="auto"/>
-        <w:rPr>
-          <w:rFonts w:ascii="Times New Roman" w:hAnsi="Times New Roman" w:cs="Times New Roman"/>
-          <w:b/>
-          <w:sz w:val="24"/>
-          <w:szCs w:val="24"/>
-        </w:rPr>
-      </w:pPr>
-    </w:p>
-    <w:p>
-      <w:pPr>
-        <w:spacing w:after="0" w:line="480" w:lineRule="auto"/>
-        <w:rPr>
-          <w:rFonts w:ascii="Times New Roman" w:hAnsi="Times New Roman" w:cs="Times New Roman"/>
-          <w:b/>
-          <w:sz w:val="24"/>
-          <w:szCs w:val="24"/>
-        </w:rPr>
-      </w:pPr>
-    </w:p>
-    <w:p>
-      <w:pPr>
-        <w:spacing w:after="0" w:line="480" w:lineRule="auto"/>
-        <w:rPr>
-          <w:rFonts w:ascii="Times New Roman" w:hAnsi="Times New Roman" w:cs="Times New Roman"/>
-          <w:b/>
-          <w:sz w:val="24"/>
-          <w:szCs w:val="24"/>
-        </w:rPr>
-      </w:pPr>
-    </w:p>
-    <w:p>
-      <w:pPr>
-        <w:spacing w:after="0" w:line="480" w:lineRule="auto"/>
-        <w:rPr>
-          <w:rFonts w:ascii="Times New Roman" w:hAnsi="Times New Roman" w:cs="Times New Roman"/>
-          <w:b/>
-          <w:sz w:val="24"/>
-          <w:szCs w:val="24"/>
-        </w:rPr>
-      </w:pPr>
-    </w:p>
-    <w:p>
-      <w:pPr>
-        <w:spacing w:after="0" w:line="480" w:lineRule="auto"/>
-        <w:rPr>
-          <w:rFonts w:ascii="Times New Roman" w:hAnsi="Times New Roman" w:cs="Times New Roman"/>
-          <w:b/>
-          <w:sz w:val="24"/>
-          <w:szCs w:val="24"/>
-        </w:rPr>
-      </w:pPr>
+      <w:r>
+        <w:rPr>
+          <w:rFonts w:ascii="Times New Roman" w:hAnsi="Times New Roman" w:cs="Times New Roman"/>
+          <w:sz w:val="24"/>
+          <w:szCs w:val="24"/>
+        </w:rPr>
+        <w:t xml:space="preserve"> Table</w:t>
+      </w:r>
+      <w:bookmarkStart w:id="0" w:name="_GoBack"/>
+      <w:bookmarkEnd w:id="0"/>
     </w:p>
     <w:p>
       <w:pPr>
@@ -11380,7 +11102,7 @@
         <w:pStyle w:val="ListParagraph"/>
         <w:numPr>
           <w:ilvl w:val="0"/>
-          <w:numId w:val="21"/>
+          <w:numId w:val="25"/>
         </w:numPr>
         <w:spacing w:after="0" w:line="480" w:lineRule="auto"/>
         <w:rPr>
@@ -11395,23 +11117,7 @@
           <w:sz w:val="24"/>
           <w:szCs w:val="24"/>
         </w:rPr>
-        <w:t>AI Tool Us</w:t>
-      </w:r>
-      <w:r>
-        <w:rPr>
-          <w:rFonts w:ascii="Times New Roman" w:hAnsi="Times New Roman" w:cs="Times New Roman"/>
-          <w:sz w:val="24"/>
-          <w:szCs w:val="24"/>
-        </w:rPr>
-        <w:t>age Is Widespread and Practical</w:t>
-      </w:r>
-      <w:r>
-        <w:rPr>
-          <w:rFonts w:ascii="Times New Roman" w:hAnsi="Times New Roman" w:cs="Times New Roman"/>
-          <w:sz w:val="24"/>
-          <w:szCs w:val="24"/>
-        </w:rPr>
-        <w:t xml:space="preserve">: </w:t>
+        <w:t xml:space="preserve">AI Tool Usage Is Widespread and Practical: </w:t>
       </w:r>
       <w:proofErr w:type="spellStart"/>
       <w:r>
@@ -11447,63 +11153,7 @@
           <w:sz w:val="24"/>
           <w:szCs w:val="24"/>
         </w:rPr>
-        <w:t>, and Bing A</w:t>
-      </w:r>
-      <w:r>
-        <w:rPr>
-          <w:rFonts w:ascii="Times New Roman" w:hAnsi="Times New Roman" w:cs="Times New Roman"/>
-          <w:sz w:val="24"/>
-          <w:szCs w:val="24"/>
-        </w:rPr>
-        <w:t>I (each ~9%).</w:t>
-      </w:r>
-      <w:r>
-        <w:rPr>
-          <w:rFonts w:ascii="Times New Roman" w:hAnsi="Times New Roman" w:cs="Times New Roman"/>
-          <w:sz w:val="24"/>
-          <w:szCs w:val="24"/>
-        </w:rPr>
-        <w:t xml:space="preserve"> </w:t>
-      </w:r>
-      <w:r>
-        <w:rPr>
-          <w:rFonts w:ascii="Times New Roman" w:hAnsi="Times New Roman" w:cs="Times New Roman"/>
-          <w:sz w:val="24"/>
-          <w:szCs w:val="24"/>
-        </w:rPr>
-        <w:t>The most common use cases are conceptual explanation, c</w:t>
-      </w:r>
-      <w:r>
-        <w:rPr>
-          <w:rFonts w:ascii="Times New Roman" w:hAnsi="Times New Roman" w:cs="Times New Roman"/>
-          <w:sz w:val="24"/>
-          <w:szCs w:val="24"/>
-        </w:rPr>
-        <w:t>ode writing, and clarification.</w:t>
-      </w:r>
-      <w:r>
-        <w:rPr>
-          <w:rFonts w:ascii="Times New Roman" w:hAnsi="Times New Roman" w:cs="Times New Roman"/>
-          <w:sz w:val="24"/>
-          <w:szCs w:val="24"/>
-        </w:rPr>
-        <w:t xml:space="preserve"> </w:t>
-      </w:r>
-      <w:r>
-        <w:rPr>
-          <w:rFonts w:ascii="Times New Roman" w:hAnsi="Times New Roman" w:cs="Times New Roman"/>
-          <w:sz w:val="24"/>
-          <w:szCs w:val="24"/>
-        </w:rPr>
-        <w:t>Students find AI most helpful for summarizing content and gramma</w:t>
-      </w:r>
-      <w:r>
-        <w:rPr>
-          <w:rFonts w:ascii="Times New Roman" w:hAnsi="Times New Roman" w:cs="Times New Roman"/>
-          <w:sz w:val="24"/>
-          <w:szCs w:val="24"/>
-        </w:rPr>
-        <w:t>r revision (</w:t>
+        <w:t>, and Bing AI (each ~9%). The most common use cases are conceptual explanation, code writing, and clarification. Students find AI most helpful for summarizing content and grammar revision (</w:t>
       </w:r>
       <w:proofErr w:type="spellStart"/>
       <w:r>
@@ -11521,7 +11171,7 @@
           <w:sz w:val="24"/>
           <w:szCs w:val="24"/>
         </w:rPr>
-        <w:t xml:space="preserve"> rating: 4.0/5).</w:t>
+        <w:t xml:space="preserve"> rating: 4.0/5). The widespread use of Writing AI reflects a shift toward automation-enhanced learning.</w:t>
       </w:r>
     </w:p>
     <w:p>
@@ -11529,7 +11179,7 @@
         <w:pStyle w:val="ListParagraph"/>
         <w:numPr>
           <w:ilvl w:val="0"/>
-          <w:numId w:val="21"/>
+          <w:numId w:val="25"/>
         </w:numPr>
         <w:spacing w:after="0" w:line="480" w:lineRule="auto"/>
         <w:rPr>
@@ -11544,63 +11194,7 @@
           <w:sz w:val="24"/>
           <w:szCs w:val="24"/>
         </w:rPr>
-        <w:t>B</w:t>
-      </w:r>
-      <w:r>
-        <w:rPr>
-          <w:rFonts w:ascii="Times New Roman" w:hAnsi="Times New Roman" w:cs="Times New Roman"/>
-          <w:sz w:val="24"/>
-          <w:szCs w:val="24"/>
-        </w:rPr>
-        <w:t>ehavior and Belief Mostly Align</w:t>
-      </w:r>
-      <w:r>
-        <w:rPr>
-          <w:rFonts w:ascii="Times New Roman" w:hAnsi="Times New Roman" w:cs="Times New Roman"/>
-          <w:sz w:val="24"/>
-          <w:szCs w:val="24"/>
-        </w:rPr>
-        <w:t xml:space="preserve">: </w:t>
-      </w:r>
-      <w:r>
-        <w:rPr>
-          <w:rFonts w:ascii="Times New Roman" w:hAnsi="Times New Roman" w:cs="Times New Roman"/>
-          <w:sz w:val="24"/>
-          <w:szCs w:val="24"/>
-        </w:rPr>
-        <w:t>Tasks like summarization and writing show high usag</w:t>
-      </w:r>
-      <w:r>
-        <w:rPr>
-          <w:rFonts w:ascii="Times New Roman" w:hAnsi="Times New Roman" w:cs="Times New Roman"/>
-          <w:sz w:val="24"/>
-          <w:szCs w:val="24"/>
-        </w:rPr>
-        <w:t>e and high helpfulness ratings.</w:t>
-      </w:r>
-      <w:r>
-        <w:rPr>
-          <w:rFonts w:ascii="Times New Roman" w:hAnsi="Times New Roman" w:cs="Times New Roman"/>
-          <w:sz w:val="24"/>
-          <w:szCs w:val="24"/>
-        </w:rPr>
-        <w:t xml:space="preserve"> </w:t>
-      </w:r>
-      <w:r>
-        <w:rPr>
-          <w:rFonts w:ascii="Times New Roman" w:hAnsi="Times New Roman" w:cs="Times New Roman"/>
-          <w:sz w:val="24"/>
-          <w:szCs w:val="24"/>
-        </w:rPr>
-        <w:t>Tasks like planning, research, and collaboration show positive perception, but low behavioral usag</w:t>
-      </w:r>
-      <w:r>
-        <w:rPr>
-          <w:rFonts w:ascii="Times New Roman" w:hAnsi="Times New Roman" w:cs="Times New Roman"/>
-          <w:sz w:val="24"/>
-          <w:szCs w:val="24"/>
-        </w:rPr>
-        <w:t>e, indicating underutilization.</w:t>
+        <w:t>Behavior and Belief Mostly Align: Tasks like summarization and writing show high usage and high helpfulness ratings. Tasks like planning, research, and collaboration show positive perception, but low behavioral usage, indicating underutilization.</w:t>
       </w:r>
     </w:p>
     <w:p>
@@ -11608,7 +11202,7 @@
         <w:pStyle w:val="ListParagraph"/>
         <w:numPr>
           <w:ilvl w:val="0"/>
-          <w:numId w:val="21"/>
+          <w:numId w:val="25"/>
         </w:numPr>
         <w:spacing w:after="0" w:line="480" w:lineRule="auto"/>
         <w:rPr>
@@ -11623,87 +11217,7 @@
           <w:sz w:val="24"/>
           <w:szCs w:val="24"/>
         </w:rPr>
-        <w:t>Ethic</w:t>
-      </w:r>
-      <w:r>
-        <w:rPr>
-          <w:rFonts w:ascii="Times New Roman" w:hAnsi="Times New Roman" w:cs="Times New Roman"/>
-          <w:sz w:val="24"/>
-          <w:szCs w:val="24"/>
-        </w:rPr>
-        <w:t>al and Equity Concerns Are Real</w:t>
-      </w:r>
-      <w:r>
-        <w:rPr>
-          <w:rFonts w:ascii="Times New Roman" w:hAnsi="Times New Roman" w:cs="Times New Roman"/>
-          <w:sz w:val="24"/>
-          <w:szCs w:val="24"/>
-        </w:rPr>
-        <w:t xml:space="preserve">: </w:t>
-      </w:r>
-      <w:r>
-        <w:rPr>
-          <w:rFonts w:ascii="Times New Roman" w:hAnsi="Times New Roman" w:cs="Times New Roman"/>
-          <w:sz w:val="24"/>
-          <w:szCs w:val="24"/>
-        </w:rPr>
-        <w:t>Students express concern over cheating (14%), misi</w:t>
-      </w:r>
-      <w:r>
-        <w:rPr>
-          <w:rFonts w:ascii="Times New Roman" w:hAnsi="Times New Roman" w:cs="Times New Roman"/>
-          <w:sz w:val="24"/>
-          <w:szCs w:val="24"/>
-        </w:rPr>
-        <w:t>nformation, and unequal access.</w:t>
-      </w:r>
-      <w:r>
-        <w:rPr>
-          <w:rFonts w:ascii="Times New Roman" w:hAnsi="Times New Roman" w:cs="Times New Roman"/>
-          <w:sz w:val="24"/>
-          <w:szCs w:val="24"/>
-        </w:rPr>
-        <w:t xml:space="preserve"> </w:t>
-      </w:r>
-      <w:r>
-        <w:rPr>
-          <w:rFonts w:ascii="Times New Roman" w:hAnsi="Times New Roman" w:cs="Times New Roman"/>
-          <w:sz w:val="24"/>
-          <w:szCs w:val="24"/>
-        </w:rPr>
-        <w:t>62% support equal availability of AI tools; 58.9</w:t>
-      </w:r>
-      <w:r>
-        <w:rPr>
-          <w:rFonts w:ascii="Times New Roman" w:hAnsi="Times New Roman" w:cs="Times New Roman"/>
-          <w:sz w:val="24"/>
-          <w:szCs w:val="24"/>
-        </w:rPr>
-        <w:t>% worry about unfair advantage.</w:t>
-      </w:r>
-      <w:r>
-        <w:rPr>
-          <w:rFonts w:ascii="Times New Roman" w:hAnsi="Times New Roman" w:cs="Times New Roman"/>
-          <w:sz w:val="24"/>
-          <w:szCs w:val="24"/>
-        </w:rPr>
-        <w:t xml:space="preserve"> </w:t>
-      </w:r>
-      <w:r>
-        <w:rPr>
-          <w:rFonts w:ascii="Times New Roman" w:hAnsi="Times New Roman" w:cs="Times New Roman"/>
-          <w:sz w:val="24"/>
-          <w:szCs w:val="24"/>
-        </w:rPr>
-        <w:t xml:space="preserve">Confusion about policy disclosure </w:t>
-      </w:r>
-      <w:r>
-        <w:rPr>
-          <w:rFonts w:ascii="Times New Roman" w:hAnsi="Times New Roman" w:cs="Times New Roman"/>
-          <w:sz w:val="24"/>
-          <w:szCs w:val="24"/>
-        </w:rPr>
-        <w:t>and transparency is widespread.</w:t>
+        <w:t>Ethical and Equity Concerns Are Real: Students express concern over cheating (14%), misinformation, and unequal access. 62% support equal availability of AI tools; 58.9% worry about unfair advantage. Confusion about policy disclosure and transparency is widespread.</w:t>
       </w:r>
     </w:p>
     <w:p>
@@ -11711,7 +11225,7 @@
         <w:pStyle w:val="ListParagraph"/>
         <w:numPr>
           <w:ilvl w:val="0"/>
-          <w:numId w:val="21"/>
+          <w:numId w:val="25"/>
         </w:numPr>
         <w:spacing w:after="0" w:line="480" w:lineRule="auto"/>
         <w:rPr>
@@ -11726,63 +11240,8 @@
           <w:sz w:val="24"/>
           <w:szCs w:val="24"/>
         </w:rPr>
-        <w:t>Training Is Wanted, Bu</w:t>
-      </w:r>
-      <w:r>
-        <w:rPr>
-          <w:rFonts w:ascii="Times New Roman" w:hAnsi="Times New Roman" w:cs="Times New Roman"/>
-          <w:sz w:val="24"/>
-          <w:szCs w:val="24"/>
-        </w:rPr>
-        <w:t>t Divided</w:t>
-      </w:r>
-      <w:r>
-        <w:rPr>
-          <w:rFonts w:ascii="Times New Roman" w:hAnsi="Times New Roman" w:cs="Times New Roman"/>
-          <w:sz w:val="24"/>
-          <w:szCs w:val="24"/>
-        </w:rPr>
-        <w:t xml:space="preserve">: </w:t>
-      </w:r>
-      <w:r>
-        <w:rPr>
-          <w:rFonts w:ascii="Times New Roman" w:hAnsi="Times New Roman" w:cs="Times New Roman"/>
-          <w:sz w:val="24"/>
-          <w:szCs w:val="24"/>
-        </w:rPr>
-        <w:t>36.2% want tutors to teach AI use;</w:t>
-      </w:r>
-      <w:r>
-        <w:rPr>
-          <w:rFonts w:ascii="Times New Roman" w:hAnsi="Times New Roman" w:cs="Times New Roman"/>
-          <w:sz w:val="24"/>
-          <w:szCs w:val="24"/>
-        </w:rPr>
-        <w:t xml:space="preserve"> 40.2% don’t find it important.</w:t>
-      </w:r>
-      <w:r>
-        <w:rPr>
-          <w:rFonts w:ascii="Times New Roman" w:hAnsi="Times New Roman" w:cs="Times New Roman"/>
-          <w:sz w:val="24"/>
-          <w:szCs w:val="24"/>
-        </w:rPr>
-        <w:t xml:space="preserve"> </w:t>
-      </w:r>
-      <w:r>
-        <w:rPr>
-          <w:rFonts w:ascii="Times New Roman" w:hAnsi="Times New Roman" w:cs="Times New Roman"/>
-          <w:sz w:val="24"/>
-          <w:szCs w:val="24"/>
-        </w:rPr>
-        <w:t xml:space="preserve">There is a clear need for optional, skill-based AI literacy modules </w:t>
-      </w:r>
-      <w:r>
-        <w:rPr>
-          <w:rFonts w:ascii="Times New Roman" w:hAnsi="Times New Roman" w:cs="Times New Roman"/>
-          <w:sz w:val="24"/>
-          <w:szCs w:val="24"/>
-        </w:rPr>
-        <w:t>rather than universal mandates.</w:t>
+        <w:lastRenderedPageBreak/>
+        <w:t>Training Is Wanted, But Divided: 36.2% want tutors to teach AI use; 40.2% don’t find it important. There is a clear need for optional, skill-based AI literacy modules rather than universal mandates, especially as College AI use becomes normalized.</w:t>
       </w:r>
     </w:p>
     <w:p>
@@ -11802,7 +11261,6 @@
           <w:sz w:val="24"/>
           <w:szCs w:val="24"/>
         </w:rPr>
-        <w:lastRenderedPageBreak/>
         <w:t>6</w:t>
       </w:r>
       <w:r>
@@ -12124,36 +11582,6 @@
         <w:rPr>
           <w:rFonts w:ascii="Times New Roman" w:hAnsi="Times New Roman" w:cs="Times New Roman"/>
           <w:b/>
-          <w:sz w:val="24"/>
-          <w:szCs w:val="24"/>
-        </w:rPr>
-      </w:pPr>
-    </w:p>
-    <w:p>
-      <w:pPr>
-        <w:spacing w:after="0" w:line="480" w:lineRule="auto"/>
-        <w:rPr>
-          <w:rFonts w:ascii="Times New Roman" w:hAnsi="Times New Roman" w:cs="Times New Roman"/>
-          <w:sz w:val="24"/>
-          <w:szCs w:val="24"/>
-        </w:rPr>
-      </w:pPr>
-    </w:p>
-    <w:p>
-      <w:pPr>
-        <w:spacing w:after="0" w:line="480" w:lineRule="auto"/>
-        <w:rPr>
-          <w:rFonts w:ascii="Times New Roman" w:hAnsi="Times New Roman" w:cs="Times New Roman"/>
-          <w:sz w:val="24"/>
-          <w:szCs w:val="24"/>
-        </w:rPr>
-      </w:pPr>
-    </w:p>
-    <w:p>
-      <w:pPr>
-        <w:spacing w:after="0" w:line="480" w:lineRule="auto"/>
-        <w:rPr>
-          <w:rFonts w:ascii="Times New Roman" w:hAnsi="Times New Roman" w:cs="Times New Roman"/>
           <w:sz w:val="24"/>
           <w:szCs w:val="24"/>
         </w:rPr>
@@ -13838,6 +13266,119 @@
     </w:lvl>
   </w:abstractNum>
   <w:abstractNum w:abstractNumId="10" w15:restartNumberingAfterBreak="0">
+    <w:nsid w:val="21C96020"/>
+    <w:multiLevelType w:val="hybridMultilevel"/>
+    <w:tmpl w:val="F334CD26"/>
+    <w:lvl w:ilvl="0" w:tplc="04090001">
+      <w:start w:val="1"/>
+      <w:numFmt w:val="bullet"/>
+      <w:lvlText w:val=""/>
+      <w:lvlJc w:val="left"/>
+      <w:pPr>
+        <w:ind w:left="720" w:hanging="360"/>
+      </w:pPr>
+      <w:rPr>
+        <w:rFonts w:ascii="Symbol" w:hAnsi="Symbol" w:hint="default"/>
+      </w:rPr>
+    </w:lvl>
+    <w:lvl w:ilvl="1" w:tplc="04090003" w:tentative="1">
+      <w:start w:val="1"/>
+      <w:numFmt w:val="bullet"/>
+      <w:lvlText w:val="o"/>
+      <w:lvlJc w:val="left"/>
+      <w:pPr>
+        <w:ind w:left="1440" w:hanging="360"/>
+      </w:pPr>
+      <w:rPr>
+        <w:rFonts w:ascii="Courier New" w:hAnsi="Courier New" w:cs="Courier New" w:hint="default"/>
+      </w:rPr>
+    </w:lvl>
+    <w:lvl w:ilvl="2" w:tplc="04090005" w:tentative="1">
+      <w:start w:val="1"/>
+      <w:numFmt w:val="bullet"/>
+      <w:lvlText w:val=""/>
+      <w:lvlJc w:val="left"/>
+      <w:pPr>
+        <w:ind w:left="2160" w:hanging="360"/>
+      </w:pPr>
+      <w:rPr>
+        <w:rFonts w:ascii="Wingdings" w:hAnsi="Wingdings" w:hint="default"/>
+      </w:rPr>
+    </w:lvl>
+    <w:lvl w:ilvl="3" w:tplc="04090001" w:tentative="1">
+      <w:start w:val="1"/>
+      <w:numFmt w:val="bullet"/>
+      <w:lvlText w:val=""/>
+      <w:lvlJc w:val="left"/>
+      <w:pPr>
+        <w:ind w:left="2880" w:hanging="360"/>
+      </w:pPr>
+      <w:rPr>
+        <w:rFonts w:ascii="Symbol" w:hAnsi="Symbol" w:hint="default"/>
+      </w:rPr>
+    </w:lvl>
+    <w:lvl w:ilvl="4" w:tplc="04090003" w:tentative="1">
+      <w:start w:val="1"/>
+      <w:numFmt w:val="bullet"/>
+      <w:lvlText w:val="o"/>
+      <w:lvlJc w:val="left"/>
+      <w:pPr>
+        <w:ind w:left="3600" w:hanging="360"/>
+      </w:pPr>
+      <w:rPr>
+        <w:rFonts w:ascii="Courier New" w:hAnsi="Courier New" w:cs="Courier New" w:hint="default"/>
+      </w:rPr>
+    </w:lvl>
+    <w:lvl w:ilvl="5" w:tplc="04090005" w:tentative="1">
+      <w:start w:val="1"/>
+      <w:numFmt w:val="bullet"/>
+      <w:lvlText w:val=""/>
+      <w:lvlJc w:val="left"/>
+      <w:pPr>
+        <w:ind w:left="4320" w:hanging="360"/>
+      </w:pPr>
+      <w:rPr>
+        <w:rFonts w:ascii="Wingdings" w:hAnsi="Wingdings" w:hint="default"/>
+      </w:rPr>
+    </w:lvl>
+    <w:lvl w:ilvl="6" w:tplc="04090001" w:tentative="1">
+      <w:start w:val="1"/>
+      <w:numFmt w:val="bullet"/>
+      <w:lvlText w:val=""/>
+      <w:lvlJc w:val="left"/>
+      <w:pPr>
+        <w:ind w:left="5040" w:hanging="360"/>
+      </w:pPr>
+      <w:rPr>
+        <w:rFonts w:ascii="Symbol" w:hAnsi="Symbol" w:hint="default"/>
+      </w:rPr>
+    </w:lvl>
+    <w:lvl w:ilvl="7" w:tplc="04090003" w:tentative="1">
+      <w:start w:val="1"/>
+      <w:numFmt w:val="bullet"/>
+      <w:lvlText w:val="o"/>
+      <w:lvlJc w:val="left"/>
+      <w:pPr>
+        <w:ind w:left="5760" w:hanging="360"/>
+      </w:pPr>
+      <w:rPr>
+        <w:rFonts w:ascii="Courier New" w:hAnsi="Courier New" w:cs="Courier New" w:hint="default"/>
+      </w:rPr>
+    </w:lvl>
+    <w:lvl w:ilvl="8" w:tplc="04090005" w:tentative="1">
+      <w:start w:val="1"/>
+      <w:numFmt w:val="bullet"/>
+      <w:lvlText w:val=""/>
+      <w:lvlJc w:val="left"/>
+      <w:pPr>
+        <w:ind w:left="6480" w:hanging="360"/>
+      </w:pPr>
+      <w:rPr>
+        <w:rFonts w:ascii="Wingdings" w:hAnsi="Wingdings" w:hint="default"/>
+      </w:rPr>
+    </w:lvl>
+  </w:abstractNum>
+  <w:abstractNum w:abstractNumId="11" w15:restartNumberingAfterBreak="0">
     <w:nsid w:val="28B0101D"/>
     <w:multiLevelType w:val="hybridMultilevel"/>
     <w:tmpl w:val="A0B0F4E8"/>
@@ -13950,7 +13491,7 @@
       </w:rPr>
     </w:lvl>
   </w:abstractNum>
-  <w:abstractNum w:abstractNumId="11" w15:restartNumberingAfterBreak="0">
+  <w:abstractNum w:abstractNumId="12" w15:restartNumberingAfterBreak="0">
     <w:nsid w:val="30B370B9"/>
     <w:multiLevelType w:val="hybridMultilevel"/>
     <w:tmpl w:val="92B005FC"/>
@@ -14036,7 +13577,7 @@
       </w:pPr>
     </w:lvl>
   </w:abstractNum>
-  <w:abstractNum w:abstractNumId="12" w15:restartNumberingAfterBreak="0">
+  <w:abstractNum w:abstractNumId="13" w15:restartNumberingAfterBreak="0">
     <w:nsid w:val="31792126"/>
     <w:multiLevelType w:val="hybridMultilevel"/>
     <w:tmpl w:val="F34E907C"/>
@@ -14122,7 +13663,7 @@
       </w:pPr>
     </w:lvl>
   </w:abstractNum>
-  <w:abstractNum w:abstractNumId="13" w15:restartNumberingAfterBreak="0">
+  <w:abstractNum w:abstractNumId="14" w15:restartNumberingAfterBreak="0">
     <w:nsid w:val="46C942A1"/>
     <w:multiLevelType w:val="hybridMultilevel"/>
     <w:tmpl w:val="D6681288"/>
@@ -14235,7 +13776,7 @@
       </w:rPr>
     </w:lvl>
   </w:abstractNum>
-  <w:abstractNum w:abstractNumId="14" w15:restartNumberingAfterBreak="0">
+  <w:abstractNum w:abstractNumId="15" w15:restartNumberingAfterBreak="0">
     <w:nsid w:val="4C621BE9"/>
     <w:multiLevelType w:val="hybridMultilevel"/>
     <w:tmpl w:val="C41865EE"/>
@@ -14348,7 +13889,7 @@
       </w:rPr>
     </w:lvl>
   </w:abstractNum>
-  <w:abstractNum w:abstractNumId="15" w15:restartNumberingAfterBreak="0">
+  <w:abstractNum w:abstractNumId="16" w15:restartNumberingAfterBreak="0">
     <w:nsid w:val="51DD4B55"/>
     <w:multiLevelType w:val="hybridMultilevel"/>
     <w:tmpl w:val="87E02D7A"/>
@@ -14461,7 +14002,7 @@
       </w:rPr>
     </w:lvl>
   </w:abstractNum>
-  <w:abstractNum w:abstractNumId="16" w15:restartNumberingAfterBreak="0">
+  <w:abstractNum w:abstractNumId="17" w15:restartNumberingAfterBreak="0">
     <w:nsid w:val="5AA82412"/>
     <w:multiLevelType w:val="hybridMultilevel"/>
     <w:tmpl w:val="E64ED254"/>
@@ -14574,7 +14115,7 @@
       </w:rPr>
     </w:lvl>
   </w:abstractNum>
-  <w:abstractNum w:abstractNumId="17" w15:restartNumberingAfterBreak="0">
+  <w:abstractNum w:abstractNumId="18" w15:restartNumberingAfterBreak="0">
     <w:nsid w:val="610250B0"/>
     <w:multiLevelType w:val="hybridMultilevel"/>
     <w:tmpl w:val="8AE28842"/>
@@ -14660,7 +14201,7 @@
       </w:pPr>
     </w:lvl>
   </w:abstractNum>
-  <w:abstractNum w:abstractNumId="18" w15:restartNumberingAfterBreak="0">
+  <w:abstractNum w:abstractNumId="19" w15:restartNumberingAfterBreak="0">
     <w:nsid w:val="66440915"/>
     <w:multiLevelType w:val="hybridMultilevel"/>
     <w:tmpl w:val="14BEFC22"/>
@@ -14773,7 +14314,7 @@
       </w:rPr>
     </w:lvl>
   </w:abstractNum>
-  <w:abstractNum w:abstractNumId="19" w15:restartNumberingAfterBreak="0">
+  <w:abstractNum w:abstractNumId="20" w15:restartNumberingAfterBreak="0">
     <w:nsid w:val="6AE9301E"/>
     <w:multiLevelType w:val="hybridMultilevel"/>
     <w:tmpl w:val="CD62D69C"/>
@@ -14886,7 +14427,7 @@
       </w:rPr>
     </w:lvl>
   </w:abstractNum>
-  <w:abstractNum w:abstractNumId="20" w15:restartNumberingAfterBreak="0">
+  <w:abstractNum w:abstractNumId="21" w15:restartNumberingAfterBreak="0">
     <w:nsid w:val="6B3C2F78"/>
     <w:multiLevelType w:val="hybridMultilevel"/>
     <w:tmpl w:val="A1CC9D68"/>
@@ -14972,7 +14513,7 @@
       </w:pPr>
     </w:lvl>
   </w:abstractNum>
-  <w:abstractNum w:abstractNumId="21" w15:restartNumberingAfterBreak="0">
+  <w:abstractNum w:abstractNumId="22" w15:restartNumberingAfterBreak="0">
     <w:nsid w:val="6F9C0C98"/>
     <w:multiLevelType w:val="hybridMultilevel"/>
     <w:tmpl w:val="849CE25C"/>
@@ -15058,7 +14599,120 @@
       </w:pPr>
     </w:lvl>
   </w:abstractNum>
-  <w:abstractNum w:abstractNumId="22" w15:restartNumberingAfterBreak="0">
+  <w:abstractNum w:abstractNumId="23" w15:restartNumberingAfterBreak="0">
+    <w:nsid w:val="76A748A9"/>
+    <w:multiLevelType w:val="hybridMultilevel"/>
+    <w:tmpl w:val="7D2CA42A"/>
+    <w:lvl w:ilvl="0" w:tplc="04090001">
+      <w:start w:val="1"/>
+      <w:numFmt w:val="bullet"/>
+      <w:lvlText w:val=""/>
+      <w:lvlJc w:val="left"/>
+      <w:pPr>
+        <w:ind w:left="720" w:hanging="360"/>
+      </w:pPr>
+      <w:rPr>
+        <w:rFonts w:ascii="Symbol" w:hAnsi="Symbol" w:hint="default"/>
+      </w:rPr>
+    </w:lvl>
+    <w:lvl w:ilvl="1" w:tplc="04090003" w:tentative="1">
+      <w:start w:val="1"/>
+      <w:numFmt w:val="bullet"/>
+      <w:lvlText w:val="o"/>
+      <w:lvlJc w:val="left"/>
+      <w:pPr>
+        <w:ind w:left="1440" w:hanging="360"/>
+      </w:pPr>
+      <w:rPr>
+        <w:rFonts w:ascii="Courier New" w:hAnsi="Courier New" w:cs="Courier New" w:hint="default"/>
+      </w:rPr>
+    </w:lvl>
+    <w:lvl w:ilvl="2" w:tplc="04090005" w:tentative="1">
+      <w:start w:val="1"/>
+      <w:numFmt w:val="bullet"/>
+      <w:lvlText w:val=""/>
+      <w:lvlJc w:val="left"/>
+      <w:pPr>
+        <w:ind w:left="2160" w:hanging="360"/>
+      </w:pPr>
+      <w:rPr>
+        <w:rFonts w:ascii="Wingdings" w:hAnsi="Wingdings" w:hint="default"/>
+      </w:rPr>
+    </w:lvl>
+    <w:lvl w:ilvl="3" w:tplc="04090001" w:tentative="1">
+      <w:start w:val="1"/>
+      <w:numFmt w:val="bullet"/>
+      <w:lvlText w:val=""/>
+      <w:lvlJc w:val="left"/>
+      <w:pPr>
+        <w:ind w:left="2880" w:hanging="360"/>
+      </w:pPr>
+      <w:rPr>
+        <w:rFonts w:ascii="Symbol" w:hAnsi="Symbol" w:hint="default"/>
+      </w:rPr>
+    </w:lvl>
+    <w:lvl w:ilvl="4" w:tplc="04090003" w:tentative="1">
+      <w:start w:val="1"/>
+      <w:numFmt w:val="bullet"/>
+      <w:lvlText w:val="o"/>
+      <w:lvlJc w:val="left"/>
+      <w:pPr>
+        <w:ind w:left="3600" w:hanging="360"/>
+      </w:pPr>
+      <w:rPr>
+        <w:rFonts w:ascii="Courier New" w:hAnsi="Courier New" w:cs="Courier New" w:hint="default"/>
+      </w:rPr>
+    </w:lvl>
+    <w:lvl w:ilvl="5" w:tplc="04090005" w:tentative="1">
+      <w:start w:val="1"/>
+      <w:numFmt w:val="bullet"/>
+      <w:lvlText w:val=""/>
+      <w:lvlJc w:val="left"/>
+      <w:pPr>
+        <w:ind w:left="4320" w:hanging="360"/>
+      </w:pPr>
+      <w:rPr>
+        <w:rFonts w:ascii="Wingdings" w:hAnsi="Wingdings" w:hint="default"/>
+      </w:rPr>
+    </w:lvl>
+    <w:lvl w:ilvl="6" w:tplc="04090001" w:tentative="1">
+      <w:start w:val="1"/>
+      <w:numFmt w:val="bullet"/>
+      <w:lvlText w:val=""/>
+      <w:lvlJc w:val="left"/>
+      <w:pPr>
+        <w:ind w:left="5040" w:hanging="360"/>
+      </w:pPr>
+      <w:rPr>
+        <w:rFonts w:ascii="Symbol" w:hAnsi="Symbol" w:hint="default"/>
+      </w:rPr>
+    </w:lvl>
+    <w:lvl w:ilvl="7" w:tplc="04090003" w:tentative="1">
+      <w:start w:val="1"/>
+      <w:numFmt w:val="bullet"/>
+      <w:lvlText w:val="o"/>
+      <w:lvlJc w:val="left"/>
+      <w:pPr>
+        <w:ind w:left="5760" w:hanging="360"/>
+      </w:pPr>
+      <w:rPr>
+        <w:rFonts w:ascii="Courier New" w:hAnsi="Courier New" w:cs="Courier New" w:hint="default"/>
+      </w:rPr>
+    </w:lvl>
+    <w:lvl w:ilvl="8" w:tplc="04090005" w:tentative="1">
+      <w:start w:val="1"/>
+      <w:numFmt w:val="bullet"/>
+      <w:lvlText w:val=""/>
+      <w:lvlJc w:val="left"/>
+      <w:pPr>
+        <w:ind w:left="6480" w:hanging="360"/>
+      </w:pPr>
+      <w:rPr>
+        <w:rFonts w:ascii="Wingdings" w:hAnsi="Wingdings" w:hint="default"/>
+      </w:rPr>
+    </w:lvl>
+  </w:abstractNum>
+  <w:abstractNum w:abstractNumId="24" w15:restartNumberingAfterBreak="0">
     <w:nsid w:val="789E27AE"/>
     <w:multiLevelType w:val="hybridMultilevel"/>
     <w:tmpl w:val="F3662FF4"/>
@@ -15172,37 +14826,37 @@
     </w:lvl>
   </w:abstractNum>
   <w:num w:numId="1">
-    <w:abstractNumId w:val="13"/>
+    <w:abstractNumId w:val="14"/>
   </w:num>
   <w:num w:numId="2">
-    <w:abstractNumId w:val="10"/>
+    <w:abstractNumId w:val="11"/>
   </w:num>
   <w:num w:numId="3">
-    <w:abstractNumId w:val="14"/>
+    <w:abstractNumId w:val="15"/>
   </w:num>
   <w:num w:numId="4">
-    <w:abstractNumId w:val="22"/>
+    <w:abstractNumId w:val="24"/>
   </w:num>
   <w:num w:numId="5">
-    <w:abstractNumId w:val="16"/>
+    <w:abstractNumId w:val="17"/>
   </w:num>
   <w:num w:numId="6">
     <w:abstractNumId w:val="0"/>
   </w:num>
   <w:num w:numId="7">
-    <w:abstractNumId w:val="18"/>
+    <w:abstractNumId w:val="19"/>
   </w:num>
   <w:num w:numId="8">
     <w:abstractNumId w:val="1"/>
   </w:num>
   <w:num w:numId="9">
-    <w:abstractNumId w:val="20"/>
+    <w:abstractNumId w:val="21"/>
   </w:num>
   <w:num w:numId="10">
     <w:abstractNumId w:val="4"/>
   </w:num>
   <w:num w:numId="11">
-    <w:abstractNumId w:val="21"/>
+    <w:abstractNumId w:val="22"/>
   </w:num>
   <w:num w:numId="12">
     <w:abstractNumId w:val="6"/>
@@ -15214,31 +14868,37 @@
     <w:abstractNumId w:val="8"/>
   </w:num>
   <w:num w:numId="15">
-    <w:abstractNumId w:val="19"/>
+    <w:abstractNumId w:val="20"/>
   </w:num>
   <w:num w:numId="16">
-    <w:abstractNumId w:val="11"/>
+    <w:abstractNumId w:val="12"/>
   </w:num>
   <w:num w:numId="17">
     <w:abstractNumId w:val="7"/>
   </w:num>
   <w:num w:numId="18">
-    <w:abstractNumId w:val="17"/>
+    <w:abstractNumId w:val="18"/>
   </w:num>
   <w:num w:numId="19">
     <w:abstractNumId w:val="3"/>
   </w:num>
   <w:num w:numId="20">
-    <w:abstractNumId w:val="15"/>
+    <w:abstractNumId w:val="16"/>
   </w:num>
   <w:num w:numId="21">
     <w:abstractNumId w:val="2"/>
   </w:num>
   <w:num w:numId="22">
-    <w:abstractNumId w:val="12"/>
+    <w:abstractNumId w:val="13"/>
   </w:num>
   <w:num w:numId="23">
     <w:abstractNumId w:val="9"/>
+  </w:num>
+  <w:num w:numId="24">
+    <w:abstractNumId w:val="23"/>
+  </w:num>
+  <w:num w:numId="25">
+    <w:abstractNumId w:val="10"/>
   </w:num>
 </w:numbering>
 </file>

</xml_diff>